<commit_message>
Added simple form of spherulite impingement (Avrami version)
</commit_message>
<xml_diff>
--- a/RepTate/docs/Crystal_Initial_Tutorial.docx
+++ b/RepTate/docs/Crystal_Initial_Tutorial.docx
@@ -133,6 +133,9 @@
     </w:p>
     <w:p>
       <w:r>
+        <w:rPr>
+          <w:noProof/>
+        </w:rPr>
         <w:drawing>
           <wp:inline distT="0" distB="0" distL="0" distR="0" wp14:anchorId="6190325E" wp14:editId="4DD1E14D">
             <wp:extent cx="5727700" cy="2018665"/>
@@ -259,8 +262,6 @@
         <w:pStyle w:val="ListParagraph"/>
         <w:ind w:left="360"/>
       </w:pPr>
-      <w:bookmarkStart w:id="0" w:name="_GoBack"/>
-      <w:bookmarkEnd w:id="0"/>
     </w:p>
     <w:p>
       <w:pPr>
@@ -282,10 +283,10 @@
       </w:pPr>
       <w:r>
         <w:drawing>
-          <wp:inline distT="0" distB="0" distL="0" distR="0" wp14:anchorId="0FAECE99" wp14:editId="749DF5DC">
-            <wp:extent cx="5727700" cy="3496945"/>
-            <wp:effectExtent l="0" t="0" r="0" b="0"/>
-            <wp:docPr id="13" name="Picture 13"/>
+          <wp:inline distT="0" distB="0" distL="0" distR="0" wp14:anchorId="00E6A55F" wp14:editId="1B112B83">
+            <wp:extent cx="5727700" cy="3502025"/>
+            <wp:effectExtent l="0" t="0" r="0" b="3175"/>
+            <wp:docPr id="2" name="Picture 2"/>
             <wp:cNvGraphicFramePr>
               <a:graphicFrameLocks xmlns:a="http://schemas.openxmlformats.org/drawingml/2006/main" noChangeAspect="1"/>
             </wp:cNvGraphicFramePr>
@@ -305,7 +306,7 @@
                   <pic:spPr>
                     <a:xfrm>
                       <a:off x="0" y="0"/>
-                      <a:ext cx="5727700" cy="3496945"/>
+                      <a:ext cx="5727700" cy="3502025"/>
                     </a:xfrm>
                     <a:prstGeom prst="rect">
                       <a:avLst/>
@@ -317,6 +318,12 @@
           </wp:inline>
         </w:drawing>
       </w:r>
+    </w:p>
+    <w:p>
+      <w:pPr>
+        <w:pStyle w:val="ListParagraph"/>
+        <w:ind w:left="360"/>
+      </w:pPr>
     </w:p>
     <w:p>
       <w:pPr>
@@ -461,14 +468,14 @@
         </w:numPr>
         <w:ind w:left="0"/>
       </w:pPr>
-      <w:bookmarkStart w:id="1" w:name="OLE_LINK7"/>
-      <w:bookmarkStart w:id="2" w:name="OLE_LINK8"/>
+      <w:bookmarkStart w:id="0" w:name="OLE_LINK7"/>
+      <w:bookmarkStart w:id="1" w:name="OLE_LINK8"/>
       <w:r>
         <w:lastRenderedPageBreak/>
         <w:t>The default parameters are fine for this calculation so</w:t>
       </w:r>
+      <w:bookmarkEnd w:id="0"/>
       <w:bookmarkEnd w:id="1"/>
-      <w:bookmarkEnd w:id="2"/>
       <w:r>
         <w:t xml:space="preserve"> click </w:t>
       </w:r>
@@ -536,10 +543,10 @@
       </w:r>
       <w:r>
         <w:drawing>
-          <wp:inline distT="0" distB="0" distL="0" distR="0" wp14:anchorId="05C1DA14" wp14:editId="6A246530">
-            <wp:extent cx="5727700" cy="3501390"/>
-            <wp:effectExtent l="0" t="0" r="0" b="3810"/>
-            <wp:docPr id="21" name="Picture 21"/>
+          <wp:inline distT="0" distB="0" distL="0" distR="0" wp14:anchorId="74BE0E79" wp14:editId="3A96361C">
+            <wp:extent cx="5727700" cy="3485515"/>
+            <wp:effectExtent l="0" t="0" r="0" b="0"/>
+            <wp:docPr id="3" name="Picture 3"/>
             <wp:cNvGraphicFramePr>
               <a:graphicFrameLocks xmlns:a="http://schemas.openxmlformats.org/drawingml/2006/main" noChangeAspect="1"/>
             </wp:cNvGraphicFramePr>
@@ -559,7 +566,7 @@
                   <pic:spPr>
                     <a:xfrm>
                       <a:off x="0" y="0"/>
-                      <a:ext cx="5727700" cy="3501390"/>
+                      <a:ext cx="5727700" cy="3485515"/>
                     </a:xfrm>
                     <a:prstGeom prst="rect">
                       <a:avLst/>
@@ -590,14 +597,43 @@
         <w:ind w:left="0"/>
       </w:pPr>
       <w:r>
-        <w:t>Set the parameter N_0 1e-5 to produce agreement at very early time</w:t>
-      </w:r>
+        <w:t xml:space="preserve">Set the </w:t>
+      </w:r>
+      <w:r>
+        <w:t xml:space="preserve">both </w:t>
+      </w:r>
+      <w:r>
+        <w:t>parameter</w:t>
+      </w:r>
+      <w:r>
+        <w:t>s</w:t>
+      </w:r>
+      <w:r>
+        <w:t xml:space="preserve"> </w:t>
+      </w:r>
+      <w:r>
+        <w:t xml:space="preserve">G_C and </w:t>
+      </w:r>
+      <w:r>
+        <w:t>N_0 1e-</w:t>
+      </w:r>
+      <w:r>
+        <w:t>3</w:t>
+      </w:r>
+      <w:r>
+        <w:t xml:space="preserve"> to produce </w:t>
+      </w:r>
+      <w:r>
+        <w:t>for phi_x</w:t>
+      </w:r>
+      <w:bookmarkStart w:id="2" w:name="_GoBack"/>
+      <w:bookmarkEnd w:id="2"/>
     </w:p>
     <w:p>
       <w:r>
         <w:drawing>
-          <wp:inline distT="0" distB="0" distL="0" distR="0" wp14:anchorId="47550014" wp14:editId="22F0EC10">
-            <wp:extent cx="2463800" cy="1155700"/>
+          <wp:inline distT="0" distB="0" distL="0" distR="0" wp14:anchorId="0BB0EE62" wp14:editId="1DB5DB41">
+            <wp:extent cx="2387600" cy="927100"/>
             <wp:effectExtent l="0" t="0" r="0" b="0"/>
             <wp:docPr id="1" name="Picture 1"/>
             <wp:cNvGraphicFramePr>
@@ -619,7 +655,7 @@
                   <pic:spPr>
                     <a:xfrm>
                       <a:off x="0" y="0"/>
-                      <a:ext cx="2463800" cy="1155700"/>
+                      <a:ext cx="2387600" cy="927100"/>
                     </a:xfrm>
                     <a:prstGeom prst="rect">
                       <a:avLst/>
@@ -727,6 +763,9 @@
       <w:bookmarkEnd w:id="4"/>
       <w:bookmarkEnd w:id="5"/>
       <w:r>
+        <w:rPr>
+          <w:noProof/>
+        </w:rPr>
         <w:drawing>
           <wp:inline distT="0" distB="0" distL="0" distR="0" wp14:anchorId="5DAD1383" wp14:editId="4520C3BB">
             <wp:extent cx="3405809" cy="2364543"/>
@@ -821,6 +860,9 @@
         <w:pStyle w:val="ListParagraph"/>
       </w:pPr>
       <w:r>
+        <w:rPr>
+          <w:noProof/>
+        </w:rPr>
         <w:drawing>
           <wp:inline distT="0" distB="0" distL="0" distR="0" wp14:anchorId="429D8B06" wp14:editId="4D112FB1">
             <wp:extent cx="5727700" cy="2987040"/>
@@ -868,13 +910,7 @@
       </w:pPr>
       <w:r>
         <w:lastRenderedPageBreak/>
-        <w:t xml:space="preserve">Click the tabs on the </w:t>
-      </w:r>
-      <w:r>
-        <w:t>left</w:t>
-      </w:r>
-      <w:r>
-        <w:t xml:space="preserve"> of the screen to make individual plots fill the window</w:t>
+        <w:t>Click the tabs on the left of the screen to make individual plots fill the window</w:t>
       </w:r>
       <w:r>
         <w:rPr>
@@ -883,6 +919,9 @@
         <w:t xml:space="preserve"> </w:t>
       </w:r>
       <w:r>
+        <w:rPr>
+          <w:noProof/>
+        </w:rPr>
         <w:drawing>
           <wp:inline distT="0" distB="0" distL="0" distR="0" wp14:anchorId="41658BC5" wp14:editId="6FAFD0FE">
             <wp:extent cx="1330691" cy="2054087"/>
@@ -939,6 +978,9 @@
     </w:p>
     <w:p>
       <w:r>
+        <w:rPr>
+          <w:noProof/>
+        </w:rPr>
         <w:drawing>
           <wp:inline distT="0" distB="0" distL="0" distR="0" wp14:anchorId="09FA65BE" wp14:editId="2AE6353E">
             <wp:extent cx="5727700" cy="2366010"/>

</xml_diff>

<commit_message>
Corrected minor tutorial typo
</commit_message>
<xml_diff>
--- a/RepTate/docs/Crystal_Initial_Tutorial.docx
+++ b/RepTate/docs/Crystal_Initial_Tutorial.docx
@@ -91,45 +91,11 @@
         <w:t xml:space="preserve">Open the folder </w:t>
       </w:r>
       <w:r>
-        <w:t>/</w:t>
-      </w:r>
-      <w:proofErr w:type="spellStart"/>
-      <w:r>
-        <w:t>RepTate</w:t>
-      </w:r>
-      <w:proofErr w:type="spellEnd"/>
-      <w:r>
-        <w:t>/</w:t>
-      </w:r>
-      <w:proofErr w:type="spellStart"/>
-      <w:r>
-        <w:t>RepTate</w:t>
-      </w:r>
-      <w:proofErr w:type="spellEnd"/>
-      <w:r>
-        <w:t>/data/Crystal</w:t>
-      </w:r>
-      <w:r>
-        <w:t xml:space="preserve">/ and select the 3 files </w:t>
-      </w:r>
-      <w:proofErr w:type="spellStart"/>
-      <w:r>
-        <w:t>InitialTest</w:t>
-      </w:r>
-      <w:proofErr w:type="spellEnd"/>
-      <w:r>
-        <w:t>**</w:t>
-      </w:r>
-      <w:proofErr w:type="gramStart"/>
-      <w:r>
-        <w:t>*.</w:t>
-      </w:r>
-      <w:proofErr w:type="spellStart"/>
-      <w:r>
-        <w:t>shearxs</w:t>
-      </w:r>
-      <w:proofErr w:type="spellEnd"/>
-      <w:proofErr w:type="gramEnd"/>
+        <w:t>/RepTate/RepTate/data/Crystal</w:t>
+      </w:r>
+      <w:r>
+        <w:t>/ and select the 3 files InitialTest***.shearxs</w:t>
+      </w:r>
     </w:p>
     <w:p>
       <w:r>
@@ -187,15 +153,7 @@
         <w:t>Drag</w:t>
       </w:r>
       <w:r>
-        <w:t xml:space="preserve"> and drop all files on to the </w:t>
-      </w:r>
-      <w:proofErr w:type="spellStart"/>
-      <w:r>
-        <w:t>Reptate</w:t>
-      </w:r>
-      <w:proofErr w:type="spellEnd"/>
-      <w:r>
-        <w:t xml:space="preserve"> window</w:t>
+        <w:t xml:space="preserve"> and drop all files on to the Reptate window</w:t>
       </w:r>
     </w:p>
     <w:p>
@@ -282,6 +240,9 @@
         <w:ind w:left="360"/>
       </w:pPr>
       <w:r>
+        <w:rPr>
+          <w:noProof/>
+        </w:rPr>
         <w:drawing>
           <wp:inline distT="0" distB="0" distL="0" distR="0" wp14:anchorId="00E6A55F" wp14:editId="1B112B83">
             <wp:extent cx="5727700" cy="3502025"/>
@@ -348,26 +309,10 @@
         <w:ind w:left="360"/>
       </w:pPr>
       <w:r>
-        <w:t>Load GO-</w:t>
-      </w:r>
-      <w:proofErr w:type="spellStart"/>
-      <w:r>
-        <w:t>polyStrand</w:t>
-      </w:r>
-      <w:proofErr w:type="spellEnd"/>
-      <w:r>
-        <w:t xml:space="preserve"> model</w:t>
-      </w:r>
-      <w:r>
-        <w:t xml:space="preserve"> (choose the model from the </w:t>
-      </w:r>
-      <w:proofErr w:type="gramStart"/>
-      <w:r>
-        <w:t>drop down</w:t>
-      </w:r>
-      <w:proofErr w:type="gramEnd"/>
-      <w:r>
-        <w:t xml:space="preserve"> list and then click the theory icon </w:t>
+        <w:t>Load GO-polyStrand model</w:t>
+      </w:r>
+      <w:r>
+        <w:t xml:space="preserve"> (choose the model from the drop down list and then click the theory icon </w:t>
       </w:r>
       <w:r>
         <w:rPr>
@@ -542,6 +487,9 @@
         <w:t xml:space="preserve">You should see </w:t>
       </w:r>
       <w:r>
+        <w:rPr>
+          <w:noProof/>
+        </w:rPr>
         <w:drawing>
           <wp:inline distT="0" distB="0" distL="0" distR="0" wp14:anchorId="74BE0E79" wp14:editId="3A96361C">
             <wp:extent cx="5727700" cy="3485515"/>
@@ -624,13 +572,22 @@
         <w:t xml:space="preserve"> to produce </w:t>
       </w:r>
       <w:r>
-        <w:t>for phi_x</w:t>
+        <w:t>full agreement for N and</w:t>
+      </w:r>
+      <w:r>
+        <w:t xml:space="preserve"> phi_x</w:t>
+      </w:r>
+      <w:r>
+        <w:t>.</w:t>
       </w:r>
       <w:bookmarkStart w:id="2" w:name="_GoBack"/>
       <w:bookmarkEnd w:id="2"/>
     </w:p>
     <w:p>
       <w:r>
+        <w:rPr>
+          <w:noProof/>
+        </w:rPr>
         <w:drawing>
           <wp:inline distT="0" distB="0" distL="0" distR="0" wp14:anchorId="0BB0EE62" wp14:editId="1DB5DB41">
             <wp:extent cx="2387600" cy="927100"/>
@@ -706,15 +663,7 @@
         <w:t>small</w:t>
       </w:r>
       <w:r>
-        <w:t xml:space="preserve"> changes to </w:t>
-      </w:r>
-      <w:proofErr w:type="spellStart"/>
-      <w:r>
-        <w:t>epsilonB</w:t>
-      </w:r>
-      <w:proofErr w:type="spellEnd"/>
-      <w:r>
-        <w:t xml:space="preserve"> to adjust the quiescent barrier (equivalent to changing temperature)</w:t>
+        <w:t xml:space="preserve"> changes to epsilonB to adjust the quiescent barrier (equivalent to changing temperature)</w:t>
       </w:r>
     </w:p>
     <w:p>
@@ -836,23 +785,7 @@
         </w:numPr>
       </w:pPr>
       <w:r>
-        <w:t>Double click on a data set and change the shear rate (</w:t>
-      </w:r>
-      <w:proofErr w:type="spellStart"/>
-      <w:r>
-        <w:t>gdot</w:t>
-      </w:r>
-      <w:proofErr w:type="spellEnd"/>
-      <w:r>
-        <w:t>) and shear end time (</w:t>
-      </w:r>
-      <w:proofErr w:type="spellStart"/>
-      <w:r>
-        <w:t>tstop</w:t>
-      </w:r>
-      <w:proofErr w:type="spellEnd"/>
-      <w:r>
-        <w:t>) [T is temperature, which currently has no effect]</w:t>
+        <w:t>Double click on a data set and change the shear rate (gdot) and shear end time (tstop) [T is temperature, which currently has no effect]</w:t>
       </w:r>
     </w:p>
     <w:p>

</xml_diff>

<commit_message>
Working on extra detail in the tutorials
</commit_message>
<xml_diff>
--- a/RepTate/docs/Crystal_Initial_Tutorial.docx
+++ b/RepTate/docs/Crystal_Initial_Tutorial.docx
@@ -1,6 +1,6 @@
 
 <file path=word/document.xml><?xml version="1.0" encoding="utf-8"?>
-<w:document xmlns:wpc="http://schemas.microsoft.com/office/word/2010/wordprocessingCanvas" xmlns:cx="http://schemas.microsoft.com/office/drawing/2014/chartex" xmlns:cx1="http://schemas.microsoft.com/office/drawing/2015/9/8/chartex" xmlns:cx2="http://schemas.microsoft.com/office/drawing/2015/10/21/chartex" xmlns:cx3="http://schemas.microsoft.com/office/drawing/2016/5/9/chartex" xmlns:cx4="http://schemas.microsoft.com/office/drawing/2016/5/10/chartex" xmlns:cx5="http://schemas.microsoft.com/office/drawing/2016/5/11/chartex" xmlns:cx6="http://schemas.microsoft.com/office/drawing/2016/5/12/chartex" xmlns:cx7="http://schemas.microsoft.com/office/drawing/2016/5/13/chartex" xmlns:cx8="http://schemas.microsoft.com/office/drawing/2016/5/14/chartex" xmlns:mc="http://schemas.openxmlformats.org/markup-compatibility/2006" xmlns:aink="http://schemas.microsoft.com/office/drawing/2016/ink" xmlns:am3d="http://schemas.microsoft.com/office/drawing/2017/model3d" xmlns:o="urn:schemas-microsoft-com:office:office" xmlns:r="http://schemas.openxmlformats.org/officeDocument/2006/relationships" xmlns:m="http://schemas.openxmlformats.org/officeDocument/2006/math" xmlns:v="urn:schemas-microsoft-com:vml" xmlns:wp14="http://schemas.microsoft.com/office/word/2010/wordprocessingDrawing" xmlns:wp="http://schemas.openxmlformats.org/drawingml/2006/wordprocessingDrawing" xmlns:w10="urn:schemas-microsoft-com:office:word" xmlns:w="http://schemas.openxmlformats.org/wordprocessingml/2006/main" xmlns:w14="http://schemas.microsoft.com/office/word/2010/wordml" xmlns:w15="http://schemas.microsoft.com/office/word/2012/wordml" xmlns:w16cid="http://schemas.microsoft.com/office/word/2016/wordml/cid" xmlns:w16se="http://schemas.microsoft.com/office/word/2015/wordml/symex" xmlns:wpg="http://schemas.microsoft.com/office/word/2010/wordprocessingGroup" xmlns:wpi="http://schemas.microsoft.com/office/word/2010/wordprocessingInk" xmlns:wne="http://schemas.microsoft.com/office/word/2006/wordml" xmlns:wps="http://schemas.microsoft.com/office/word/2010/wordprocessingShape" mc:Ignorable="w14 w15 w16se w16cid wp14">
+<w:document xmlns:wpc="http://schemas.microsoft.com/office/word/2010/wordprocessingCanvas" xmlns:mo="http://schemas.microsoft.com/office/mac/office/2008/main" xmlns:mc="http://schemas.openxmlformats.org/markup-compatibility/2006" xmlns:mv="urn:schemas-microsoft-com:mac:vml" xmlns:o="urn:schemas-microsoft-com:office:office" xmlns:r="http://schemas.openxmlformats.org/officeDocument/2006/relationships" xmlns:m="http://schemas.openxmlformats.org/officeDocument/2006/math" xmlns:v="urn:schemas-microsoft-com:vml" xmlns:wp14="http://schemas.microsoft.com/office/word/2010/wordprocessingDrawing" xmlns:wp="http://schemas.openxmlformats.org/drawingml/2006/wordprocessingDrawing" xmlns:w10="urn:schemas-microsoft-com:office:word" xmlns:w="http://schemas.openxmlformats.org/wordprocessingml/2006/main" xmlns:w14="http://schemas.microsoft.com/office/word/2010/wordml" xmlns:wpg="http://schemas.microsoft.com/office/word/2010/wordprocessingGroup" xmlns:wpi="http://schemas.microsoft.com/office/word/2010/wordprocessingInk" xmlns:wne="http://schemas.microsoft.com/office/word/2006/wordml" xmlns:wps="http://schemas.microsoft.com/office/word/2010/wordprocessingShape" mc:Ignorable="w14 wp14">
   <w:body>
     <w:p>
       <w:pPr>
@@ -11,6 +11,120 @@
       </w:r>
       <w:r>
         <w:t>Initial calculations</w:t>
+      </w:r>
+    </w:p>
+    <w:p>
+      <w:pPr>
+        <w:rPr>
+          <w:i/>
+        </w:rPr>
+      </w:pPr>
+      <w:r>
+        <w:rPr>
+          <w:b/>
+          <w:i/>
+        </w:rPr>
+        <w:t>Aim:</w:t>
+      </w:r>
+      <w:r>
+        <w:rPr>
+          <w:i/>
+        </w:rPr>
+        <w:t xml:space="preserve"> </w:t>
+      </w:r>
+      <w:r>
+        <w:rPr>
+          <w:i/>
+        </w:rPr>
+        <w:t xml:space="preserve">The tutorial aims to </w:t>
+      </w:r>
+      <w:r>
+        <w:rPr>
+          <w:i/>
+        </w:rPr>
+        <w:t>check you have a working version of the Crystal application in RepTate and explore some of the features of the GO-</w:t>
+      </w:r>
+      <w:proofErr w:type="spellStart"/>
+      <w:r>
+        <w:rPr>
+          <w:i/>
+        </w:rPr>
+        <w:t>polyStrand</w:t>
+      </w:r>
+      <w:proofErr w:type="spellEnd"/>
+      <w:r>
+        <w:rPr>
+          <w:i/>
+        </w:rPr>
+        <w:t xml:space="preserve"> model.</w:t>
+      </w:r>
+    </w:p>
+    <w:p/>
+    <w:p>
+      <w:pPr>
+        <w:rPr>
+          <w:i/>
+        </w:rPr>
+      </w:pPr>
+      <w:r>
+        <w:rPr>
+          <w:b/>
+        </w:rPr>
+        <w:t>Data</w:t>
+      </w:r>
+      <w:r>
+        <w:t>:</w:t>
+      </w:r>
+      <w:r>
+        <w:rPr>
+          <w:i/>
+        </w:rPr>
+        <w:t xml:space="preserve"> </w:t>
+      </w:r>
+      <w:r>
+        <w:rPr>
+          <w:i/>
+        </w:rPr>
+        <w:t>The ‘data’ are all synthetic, meaning they are outputs of the theory. If you use the same model parameters you should be able to perfectly reproduce these data.</w:t>
+      </w:r>
+    </w:p>
+    <w:p/>
+    <w:p>
+      <w:pPr>
+        <w:rPr>
+          <w:i/>
+        </w:rPr>
+      </w:pPr>
+      <w:r>
+        <w:rPr>
+          <w:b/>
+          <w:i/>
+        </w:rPr>
+        <w:t xml:space="preserve">Summary: </w:t>
+      </w:r>
+      <w:r>
+        <w:rPr>
+          <w:i/>
+        </w:rPr>
+        <w:t xml:space="preserve">We will import the </w:t>
+      </w:r>
+      <w:r>
+        <w:rPr>
+          <w:i/>
+        </w:rPr>
+        <w:t>synthetic data</w:t>
+      </w:r>
+      <w:r>
+        <w:rPr>
+          <w:i/>
+        </w:rPr>
+        <w:t xml:space="preserve">, </w:t>
+      </w:r>
+      <w:r>
+        <w:rPr>
+          <w:i/>
+        </w:rPr>
+        <w:t>run the model to reproduce the calculations and then explore some feature of the model.</w:t>
       </w:r>
     </w:p>
     <w:p>
@@ -36,77 +150,13 @@
       <w:r>
         <w:rPr>
           <w:noProof/>
+          <w:lang w:val="en-US"/>
         </w:rPr>
         <w:drawing>
           <wp:inline distT="0" distB="0" distL="0" distR="0" wp14:anchorId="0DABE731" wp14:editId="16D0F6CE">
             <wp:extent cx="482600" cy="406400"/>
             <wp:effectExtent l="0" t="0" r="0" b="0"/>
             <wp:docPr id="4" name="Picture 4"/>
-            <wp:cNvGraphicFramePr>
-              <a:graphicFrameLocks xmlns:a="http://schemas.openxmlformats.org/drawingml/2006/main" noChangeAspect="1"/>
-            </wp:cNvGraphicFramePr>
-            <a:graphic xmlns:a="http://schemas.openxmlformats.org/drawingml/2006/main">
-              <a:graphicData uri="http://schemas.openxmlformats.org/drawingml/2006/picture">
-                <pic:pic xmlns:pic="http://schemas.openxmlformats.org/drawingml/2006/picture">
-                  <pic:nvPicPr>
-                    <pic:cNvPr id="1" name=""/>
-                    <pic:cNvPicPr/>
-                  </pic:nvPicPr>
-                  <pic:blipFill>
-                    <a:blip r:embed="rId5"/>
-                    <a:stretch>
-                      <a:fillRect/>
-                    </a:stretch>
-                  </pic:blipFill>
-                  <pic:spPr>
-                    <a:xfrm>
-                      <a:off x="0" y="0"/>
-                      <a:ext cx="482600" cy="406400"/>
-                    </a:xfrm>
-                    <a:prstGeom prst="rect">
-                      <a:avLst/>
-                    </a:prstGeom>
-                  </pic:spPr>
-                </pic:pic>
-              </a:graphicData>
-            </a:graphic>
-          </wp:inline>
-        </w:drawing>
-      </w:r>
-      <w:r>
-        <w:t xml:space="preserve">  on the top toolbar)</w:t>
-      </w:r>
-    </w:p>
-    <w:p/>
-    <w:p>
-      <w:pPr>
-        <w:pStyle w:val="ListParagraph"/>
-        <w:numPr>
-          <w:ilvl w:val="0"/>
-          <w:numId w:val="1"/>
-        </w:numPr>
-        <w:ind w:left="360"/>
-      </w:pPr>
-      <w:r>
-        <w:t xml:space="preserve">Open the folder </w:t>
-      </w:r>
-      <w:r>
-        <w:t>/RepTate/RepTate/data/Crystal</w:t>
-      </w:r>
-      <w:r>
-        <w:t>/ and select the 3 files InitialTest***.shearxs</w:t>
-      </w:r>
-    </w:p>
-    <w:p>
-      <w:r>
-        <w:rPr>
-          <w:noProof/>
-        </w:rPr>
-        <w:drawing>
-          <wp:inline distT="0" distB="0" distL="0" distR="0" wp14:anchorId="6190325E" wp14:editId="4DD1E14D">
-            <wp:extent cx="5727700" cy="2018665"/>
-            <wp:effectExtent l="0" t="0" r="0" b="635"/>
-            <wp:docPr id="5" name="Picture 5"/>
             <wp:cNvGraphicFramePr>
               <a:graphicFrameLocks xmlns:a="http://schemas.openxmlformats.org/drawingml/2006/main" noChangeAspect="1"/>
             </wp:cNvGraphicFramePr>
@@ -126,7 +176,7 @@
                   <pic:spPr>
                     <a:xfrm>
                       <a:off x="0" y="0"/>
-                      <a:ext cx="5727700" cy="2018665"/>
+                      <a:ext cx="482600" cy="406400"/>
                     </a:xfrm>
                     <a:prstGeom prst="rect">
                       <a:avLst/>
@@ -138,6 +188,14 @@
           </wp:inline>
         </w:drawing>
       </w:r>
+      <w:proofErr w:type="gramStart"/>
+      <w:r>
+        <w:t xml:space="preserve">  on</w:t>
+      </w:r>
+      <w:proofErr w:type="gramEnd"/>
+      <w:r>
+        <w:t xml:space="preserve"> the top toolbar)</w:t>
+      </w:r>
     </w:p>
     <w:p/>
     <w:p>
@@ -150,21 +208,111 @@
         <w:ind w:left="360"/>
       </w:pPr>
       <w:r>
+        <w:t xml:space="preserve">Open the folder </w:t>
+      </w:r>
+      <w:r>
+        <w:t>/RepTate/RepTate/data/Crystal</w:t>
+      </w:r>
+      <w:r>
+        <w:t xml:space="preserve">/ and select the 3 files </w:t>
+      </w:r>
+      <w:proofErr w:type="spellStart"/>
+      <w:r>
+        <w:t>InitialTest</w:t>
+      </w:r>
+      <w:proofErr w:type="spellEnd"/>
+      <w:r>
+        <w:t>***</w:t>
+      </w:r>
+      <w:proofErr w:type="gramStart"/>
+      <w:r>
+        <w:t>.</w:t>
+      </w:r>
+      <w:proofErr w:type="spellStart"/>
+      <w:r>
+        <w:t>shearxs</w:t>
+      </w:r>
+      <w:proofErr w:type="spellEnd"/>
+      <w:proofErr w:type="gramEnd"/>
+    </w:p>
+    <w:p>
+      <w:r>
+        <w:rPr>
+          <w:noProof/>
+          <w:lang w:val="en-US"/>
+        </w:rPr>
+        <w:drawing>
+          <wp:inline distT="0" distB="0" distL="0" distR="0" wp14:anchorId="6190325E" wp14:editId="40BA097F">
+            <wp:extent cx="4800600" cy="1691919"/>
+            <wp:effectExtent l="0" t="0" r="0" b="10160"/>
+            <wp:docPr id="5" name="Picture 5"/>
+            <wp:cNvGraphicFramePr>
+              <a:graphicFrameLocks xmlns:a="http://schemas.openxmlformats.org/drawingml/2006/main" noChangeAspect="1"/>
+            </wp:cNvGraphicFramePr>
+            <a:graphic xmlns:a="http://schemas.openxmlformats.org/drawingml/2006/main">
+              <a:graphicData uri="http://schemas.openxmlformats.org/drawingml/2006/picture">
+                <pic:pic xmlns:pic="http://schemas.openxmlformats.org/drawingml/2006/picture">
+                  <pic:nvPicPr>
+                    <pic:cNvPr id="1" name=""/>
+                    <pic:cNvPicPr/>
+                  </pic:nvPicPr>
+                  <pic:blipFill>
+                    <a:blip r:embed="rId7"/>
+                    <a:stretch>
+                      <a:fillRect/>
+                    </a:stretch>
+                  </pic:blipFill>
+                  <pic:spPr>
+                    <a:xfrm>
+                      <a:off x="0" y="0"/>
+                      <a:ext cx="4801871" cy="1692367"/>
+                    </a:xfrm>
+                    <a:prstGeom prst="rect">
+                      <a:avLst/>
+                    </a:prstGeom>
+                  </pic:spPr>
+                </pic:pic>
+              </a:graphicData>
+            </a:graphic>
+          </wp:inline>
+        </w:drawing>
+      </w:r>
+    </w:p>
+    <w:p/>
+    <w:p>
+      <w:pPr>
+        <w:pStyle w:val="ListParagraph"/>
+        <w:numPr>
+          <w:ilvl w:val="0"/>
+          <w:numId w:val="1"/>
+        </w:numPr>
+        <w:ind w:left="360"/>
+      </w:pPr>
+      <w:r>
         <w:t>Drag</w:t>
       </w:r>
       <w:r>
-        <w:t xml:space="preserve"> and drop all files on to the Reptate window</w:t>
+        <w:t xml:space="preserve"> and drop all files on to the </w:t>
+      </w:r>
+      <w:proofErr w:type="spellStart"/>
+      <w:r>
+        <w:t>Reptate</w:t>
+      </w:r>
+      <w:proofErr w:type="spellEnd"/>
+      <w:r>
+        <w:t xml:space="preserve"> window</w:t>
       </w:r>
     </w:p>
     <w:p>
       <w:r>
         <w:rPr>
           <w:noProof/>
+          <w:lang w:val="en-US"/>
         </w:rPr>
         <w:drawing>
-          <wp:inline distT="0" distB="0" distL="0" distR="0" wp14:anchorId="26D6499E" wp14:editId="33593F93">
-            <wp:extent cx="5727700" cy="3580130"/>
-            <wp:effectExtent l="0" t="0" r="0" b="1270"/>
+          <wp:inline distT="0" distB="0" distL="0" distR="0" wp14:anchorId="26D6499E" wp14:editId="71F25120">
+            <wp:extent cx="4713822" cy="2946400"/>
+            <wp:effectExtent l="0" t="0" r="10795" b="0"/>
             <wp:docPr id="7" name="Picture 7"/>
             <wp:cNvGraphicFramePr>
               <a:graphicFrameLocks xmlns:a="http://schemas.openxmlformats.org/drawingml/2006/main" noChangeAspect="1"/>
@@ -177,7 +325,7 @@
                     <pic:cNvPicPr/>
                   </pic:nvPicPr>
                   <pic:blipFill>
-                    <a:blip r:embed="rId7" cstate="print">
+                    <a:blip r:embed="rId8" cstate="print">
                       <a:extLst>
                         <a:ext uri="{28A0092B-C50C-407E-A947-70E740481C1C}">
                           <a14:useLocalDpi xmlns:a14="http://schemas.microsoft.com/office/drawing/2010/main" val="0"/>
@@ -191,7 +339,7 @@
                   <pic:spPr>
                     <a:xfrm>
                       <a:off x="0" y="0"/>
-                      <a:ext cx="5727700" cy="3580130"/>
+                      <a:ext cx="4714658" cy="2946923"/>
                     </a:xfrm>
                     <a:prstGeom prst="rect">
                       <a:avLst/>
@@ -204,17 +352,7 @@
         </w:drawing>
       </w:r>
     </w:p>
-    <w:p>
-      <w:pPr>
-        <w:pStyle w:val="ListParagraph"/>
-        <w:ind w:left="360"/>
-      </w:pPr>
-    </w:p>
-    <w:p>
-      <w:r>
-        <w:br w:type="page"/>
-      </w:r>
-    </w:p>
+    <w:p/>
     <w:p>
       <w:pPr>
         <w:pStyle w:val="ListParagraph"/>
@@ -242,87 +380,13 @@
       <w:r>
         <w:rPr>
           <w:noProof/>
+          <w:lang w:val="en-US"/>
         </w:rPr>
         <w:drawing>
           <wp:inline distT="0" distB="0" distL="0" distR="0" wp14:anchorId="00E6A55F" wp14:editId="1B112B83">
             <wp:extent cx="5727700" cy="3502025"/>
             <wp:effectExtent l="0" t="0" r="0" b="3175"/>
             <wp:docPr id="2" name="Picture 2"/>
-            <wp:cNvGraphicFramePr>
-              <a:graphicFrameLocks xmlns:a="http://schemas.openxmlformats.org/drawingml/2006/main" noChangeAspect="1"/>
-            </wp:cNvGraphicFramePr>
-            <a:graphic xmlns:a="http://schemas.openxmlformats.org/drawingml/2006/main">
-              <a:graphicData uri="http://schemas.openxmlformats.org/drawingml/2006/picture">
-                <pic:pic xmlns:pic="http://schemas.openxmlformats.org/drawingml/2006/picture">
-                  <pic:nvPicPr>
-                    <pic:cNvPr id="1" name=""/>
-                    <pic:cNvPicPr/>
-                  </pic:nvPicPr>
-                  <pic:blipFill>
-                    <a:blip r:embed="rId8"/>
-                    <a:stretch>
-                      <a:fillRect/>
-                    </a:stretch>
-                  </pic:blipFill>
-                  <pic:spPr>
-                    <a:xfrm>
-                      <a:off x="0" y="0"/>
-                      <a:ext cx="5727700" cy="3502025"/>
-                    </a:xfrm>
-                    <a:prstGeom prst="rect">
-                      <a:avLst/>
-                    </a:prstGeom>
-                  </pic:spPr>
-                </pic:pic>
-              </a:graphicData>
-            </a:graphic>
-          </wp:inline>
-        </w:drawing>
-      </w:r>
-    </w:p>
-    <w:p>
-      <w:pPr>
-        <w:pStyle w:val="ListParagraph"/>
-        <w:ind w:left="360"/>
-      </w:pPr>
-    </w:p>
-    <w:p>
-      <w:pPr>
-        <w:pStyle w:val="Heading1"/>
-      </w:pPr>
-    </w:p>
-    <w:p>
-      <w:pPr>
-        <w:pStyle w:val="Heading1"/>
-      </w:pPr>
-      <w:r>
-        <w:t>Run the model</w:t>
-      </w:r>
-    </w:p>
-    <w:p>
-      <w:pPr>
-        <w:pStyle w:val="ListParagraph"/>
-        <w:numPr>
-          <w:ilvl w:val="0"/>
-          <w:numId w:val="1"/>
-        </w:numPr>
-        <w:ind w:left="360"/>
-      </w:pPr>
-      <w:r>
-        <w:t>Load GO-polyStrand model</w:t>
-      </w:r>
-      <w:r>
-        <w:t xml:space="preserve"> (choose the model from the drop down list and then click the theory icon </w:t>
-      </w:r>
-      <w:r>
-        <w:rPr>
-          <w:noProof/>
-        </w:rPr>
-        <w:drawing>
-          <wp:inline distT="0" distB="0" distL="0" distR="0" wp14:anchorId="05F2036A" wp14:editId="3079A7D1">
-            <wp:extent cx="381000" cy="317500"/>
-            <wp:effectExtent l="0" t="0" r="0" b="0"/>
-            <wp:docPr id="12" name="Picture 12"/>
             <wp:cNvGraphicFramePr>
               <a:graphicFrameLocks xmlns:a="http://schemas.openxmlformats.org/drawingml/2006/main" noChangeAspect="1"/>
             </wp:cNvGraphicFramePr>
@@ -342,7 +406,7 @@
                   <pic:spPr>
                     <a:xfrm>
                       <a:off x="0" y="0"/>
-                      <a:ext cx="381000" cy="317500"/>
+                      <a:ext cx="5727700" cy="3502025"/>
                     </a:xfrm>
                     <a:prstGeom prst="rect">
                       <a:avLst/>
@@ -354,23 +418,59 @@
           </wp:inline>
         </w:drawing>
       </w:r>
-      <w:r>
-        <w:t>)</w:t>
-      </w:r>
-      <w:r>
-        <w:t>. The calculation should take about 4 seconds.</w:t>
-      </w:r>
-    </w:p>
-    <w:p>
+    </w:p>
+    <w:p>
+      <w:pPr>
+        <w:pStyle w:val="ListParagraph"/>
+        <w:ind w:left="360"/>
+      </w:pPr>
+    </w:p>
+    <w:p>
+      <w:pPr>
+        <w:pStyle w:val="Heading1"/>
+      </w:pPr>
+    </w:p>
+    <w:p>
+      <w:pPr>
+        <w:pStyle w:val="Heading1"/>
+      </w:pPr>
+      <w:r>
+        <w:t>Run the model</w:t>
+      </w:r>
+    </w:p>
+    <w:p>
+      <w:pPr>
+        <w:pStyle w:val="ListParagraph"/>
+        <w:numPr>
+          <w:ilvl w:val="0"/>
+          <w:numId w:val="1"/>
+        </w:numPr>
+        <w:ind w:left="360"/>
+      </w:pPr>
+      <w:r>
+        <w:t>Load GO-</w:t>
+      </w:r>
+      <w:proofErr w:type="spellStart"/>
+      <w:r>
+        <w:t>polyStrand</w:t>
+      </w:r>
+      <w:proofErr w:type="spellEnd"/>
+      <w:r>
+        <w:t xml:space="preserve"> model</w:t>
+      </w:r>
+      <w:r>
+        <w:t xml:space="preserve"> (choose the model from the drop down list and then click the theory icon </w:t>
+      </w:r>
       <w:r>
         <w:rPr>
           <w:noProof/>
+          <w:lang w:val="en-US"/>
         </w:rPr>
         <w:drawing>
-          <wp:inline distT="0" distB="0" distL="0" distR="0" wp14:anchorId="4627C7CC" wp14:editId="7F28C0AF">
-            <wp:extent cx="3111500" cy="2652273"/>
-            <wp:effectExtent l="0" t="0" r="0" b="2540"/>
-            <wp:docPr id="11" name="Picture 11"/>
+          <wp:inline distT="0" distB="0" distL="0" distR="0" wp14:anchorId="05F2036A" wp14:editId="3079A7D1">
+            <wp:extent cx="381000" cy="317500"/>
+            <wp:effectExtent l="0" t="0" r="0" b="0"/>
+            <wp:docPr id="12" name="Picture 12"/>
             <wp:cNvGraphicFramePr>
               <a:graphicFrameLocks xmlns:a="http://schemas.openxmlformats.org/drawingml/2006/main" noChangeAspect="1"/>
             </wp:cNvGraphicFramePr>
@@ -390,7 +490,7 @@
                   <pic:spPr>
                     <a:xfrm>
                       <a:off x="0" y="0"/>
-                      <a:ext cx="3115934" cy="2656053"/>
+                      <a:ext cx="381000" cy="317500"/>
                     </a:xfrm>
                     <a:prstGeom prst="rect">
                       <a:avLst/>
@@ -402,40 +502,24 @@
           </wp:inline>
         </w:drawing>
       </w:r>
-    </w:p>
-    <w:p/>
-    <w:p>
-      <w:pPr>
-        <w:pStyle w:val="ListParagraph"/>
-        <w:numPr>
-          <w:ilvl w:val="0"/>
-          <w:numId w:val="1"/>
-        </w:numPr>
-        <w:ind w:left="0"/>
-      </w:pPr>
-      <w:bookmarkStart w:id="0" w:name="OLE_LINK7"/>
-      <w:bookmarkStart w:id="1" w:name="OLE_LINK8"/>
-      <w:r>
-        <w:lastRenderedPageBreak/>
-        <w:t>The default parameters are fine for this calculation so</w:t>
-      </w:r>
-      <w:bookmarkEnd w:id="0"/>
-      <w:bookmarkEnd w:id="1"/>
-      <w:r>
-        <w:t xml:space="preserve"> click </w:t>
-      </w:r>
-      <w:r>
-        <w:t>compute</w:t>
-      </w:r>
+      <w:r>
+        <w:t>)</w:t>
+      </w:r>
+      <w:r>
+        <w:t>. The calculation should take about 4 seconds.</w:t>
+      </w:r>
+    </w:p>
+    <w:p>
       <w:r>
         <w:rPr>
           <w:noProof/>
+          <w:lang w:val="en-US"/>
         </w:rPr>
         <w:drawing>
-          <wp:inline distT="0" distB="0" distL="0" distR="0" wp14:anchorId="6C5C2450" wp14:editId="25E9F385">
-            <wp:extent cx="4191000" cy="736600"/>
-            <wp:effectExtent l="0" t="0" r="0" b="0"/>
-            <wp:docPr id="18" name="Picture 18"/>
+          <wp:inline distT="0" distB="0" distL="0" distR="0" wp14:anchorId="4627C7CC" wp14:editId="7F28C0AF">
+            <wp:extent cx="3111500" cy="2652273"/>
+            <wp:effectExtent l="0" t="0" r="0" b="2540"/>
+            <wp:docPr id="11" name="Picture 11"/>
             <wp:cNvGraphicFramePr>
               <a:graphicFrameLocks xmlns:a="http://schemas.openxmlformats.org/drawingml/2006/main" noChangeAspect="1"/>
             </wp:cNvGraphicFramePr>
@@ -455,7 +539,7 @@
                   <pic:spPr>
                     <a:xfrm>
                       <a:off x="0" y="0"/>
-                      <a:ext cx="4191000" cy="736600"/>
+                      <a:ext cx="3115934" cy="2656053"/>
                     </a:xfrm>
                     <a:prstGeom prst="rect">
                       <a:avLst/>
@@ -468,12 +552,7 @@
         </w:drawing>
       </w:r>
     </w:p>
-    <w:p>
-      <w:pPr>
-        <w:pStyle w:val="ListParagraph"/>
-        <w:ind w:left="0"/>
-      </w:pPr>
-    </w:p>
+    <w:p/>
     <w:p>
       <w:pPr>
         <w:pStyle w:val="ListParagraph"/>
@@ -483,18 +562,30 @@
         </w:numPr>
         <w:ind w:left="0"/>
       </w:pPr>
-      <w:r>
-        <w:t xml:space="preserve">You should see </w:t>
+      <w:bookmarkStart w:id="0" w:name="OLE_LINK7"/>
+      <w:bookmarkStart w:id="1" w:name="OLE_LINK8"/>
+      <w:r>
+        <w:lastRenderedPageBreak/>
+        <w:t>The default parameters are fine for this calculation so</w:t>
+      </w:r>
+      <w:bookmarkEnd w:id="0"/>
+      <w:bookmarkEnd w:id="1"/>
+      <w:r>
+        <w:t xml:space="preserve"> click </w:t>
+      </w:r>
+      <w:r>
+        <w:t>compute</w:t>
       </w:r>
       <w:r>
         <w:rPr>
           <w:noProof/>
+          <w:lang w:val="en-US"/>
         </w:rPr>
         <w:drawing>
-          <wp:inline distT="0" distB="0" distL="0" distR="0" wp14:anchorId="74BE0E79" wp14:editId="3A96361C">
-            <wp:extent cx="5727700" cy="3485515"/>
+          <wp:inline distT="0" distB="0" distL="0" distR="0" wp14:anchorId="6C5C2450" wp14:editId="25E9F385">
+            <wp:extent cx="4191000" cy="736600"/>
             <wp:effectExtent l="0" t="0" r="0" b="0"/>
-            <wp:docPr id="3" name="Picture 3"/>
+            <wp:docPr id="18" name="Picture 18"/>
             <wp:cNvGraphicFramePr>
               <a:graphicFrameLocks xmlns:a="http://schemas.openxmlformats.org/drawingml/2006/main" noChangeAspect="1"/>
             </wp:cNvGraphicFramePr>
@@ -514,7 +605,7 @@
                   <pic:spPr>
                     <a:xfrm>
                       <a:off x="0" y="0"/>
-                      <a:ext cx="5727700" cy="3485515"/>
+                      <a:ext cx="4191000" cy="736600"/>
                     </a:xfrm>
                     <a:prstGeom prst="rect">
                       <a:avLst/>
@@ -526,13 +617,11 @@
           </wp:inline>
         </w:drawing>
       </w:r>
-      <w:r>
-        <w:t xml:space="preserve"> </w:t>
-      </w:r>
     </w:p>
     <w:p>
       <w:pPr>
         <w:pStyle w:val="ListParagraph"/>
+        <w:ind w:left="0"/>
       </w:pPr>
     </w:p>
     <w:p>
@@ -545,54 +634,18 @@
         <w:ind w:left="0"/>
       </w:pPr>
       <w:r>
-        <w:t xml:space="preserve">Set the </w:t>
-      </w:r>
-      <w:r>
-        <w:t xml:space="preserve">both </w:t>
-      </w:r>
-      <w:r>
-        <w:t>parameter</w:t>
-      </w:r>
-      <w:r>
-        <w:t>s</w:t>
-      </w:r>
-      <w:r>
-        <w:t xml:space="preserve"> </w:t>
-      </w:r>
-      <w:r>
-        <w:t xml:space="preserve">G_C and </w:t>
-      </w:r>
-      <w:r>
-        <w:t>N_0 1e-</w:t>
-      </w:r>
-      <w:r>
-        <w:t>3</w:t>
-      </w:r>
-      <w:r>
-        <w:t xml:space="preserve"> to produce </w:t>
-      </w:r>
-      <w:r>
-        <w:t>full agreement for N and</w:t>
-      </w:r>
-      <w:r>
-        <w:t xml:space="preserve"> phi_x</w:t>
-      </w:r>
-      <w:r>
-        <w:t>.</w:t>
-      </w:r>
-      <w:bookmarkStart w:id="2" w:name="_GoBack"/>
-      <w:bookmarkEnd w:id="2"/>
-    </w:p>
-    <w:p>
+        <w:t xml:space="preserve">You should see </w:t>
+      </w:r>
       <w:r>
         <w:rPr>
           <w:noProof/>
+          <w:lang w:val="en-US"/>
         </w:rPr>
         <w:drawing>
-          <wp:inline distT="0" distB="0" distL="0" distR="0" wp14:anchorId="0BB0EE62" wp14:editId="1DB5DB41">
-            <wp:extent cx="2387600" cy="927100"/>
+          <wp:inline distT="0" distB="0" distL="0" distR="0" wp14:anchorId="74BE0E79" wp14:editId="3A96361C">
+            <wp:extent cx="5727700" cy="3485515"/>
             <wp:effectExtent l="0" t="0" r="0" b="0"/>
-            <wp:docPr id="1" name="Picture 1"/>
+            <wp:docPr id="3" name="Picture 3"/>
             <wp:cNvGraphicFramePr>
               <a:graphicFrameLocks xmlns:a="http://schemas.openxmlformats.org/drawingml/2006/main" noChangeAspect="1"/>
             </wp:cNvGraphicFramePr>
@@ -612,7 +665,7 @@
                   <pic:spPr>
                     <a:xfrm>
                       <a:off x="0" y="0"/>
-                      <a:ext cx="2387600" cy="927100"/>
+                      <a:ext cx="5727700" cy="3485515"/>
                     </a:xfrm>
                     <a:prstGeom prst="rect">
                       <a:avLst/>
@@ -624,102 +677,77 @@
           </wp:inline>
         </w:drawing>
       </w:r>
-    </w:p>
-    <w:p>
-      <w:pPr>
-        <w:pStyle w:val="Heading1"/>
-      </w:pPr>
-      <w:r>
-        <w:t>Things to try</w:t>
-      </w:r>
+      <w:r>
+        <w:t xml:space="preserve"> </w:t>
+      </w:r>
+    </w:p>
+    <w:p>
+      <w:pPr>
+        <w:pStyle w:val="ListParagraph"/>
+      </w:pPr>
     </w:p>
     <w:p>
       <w:pPr>
         <w:pStyle w:val="ListParagraph"/>
         <w:numPr>
           <w:ilvl w:val="0"/>
-          <w:numId w:val="5"/>
+          <w:numId w:val="1"/>
         </w:numPr>
-      </w:pPr>
-      <w:r>
-        <w:t>Change Gamma to adjust the sensitivity to shear</w:t>
-      </w:r>
-    </w:p>
-    <w:p>
-      <w:pPr>
-        <w:pStyle w:val="ListParagraph"/>
-        <w:numPr>
-          <w:ilvl w:val="0"/>
-          <w:numId w:val="5"/>
-        </w:numPr>
-      </w:pPr>
-      <w:r>
-        <w:t xml:space="preserve">Make </w:t>
-      </w:r>
-      <w:r>
-        <w:rPr>
-          <w:i/>
-        </w:rPr>
-        <w:t>small</w:t>
-      </w:r>
-      <w:r>
-        <w:t xml:space="preserve"> changes to epsilonB to adjust the quiescent barrier (equivalent to changing temperature)</w:t>
-      </w:r>
-    </w:p>
-    <w:p>
-      <w:pPr>
-        <w:pStyle w:val="ListParagraph"/>
-        <w:numPr>
-          <w:ilvl w:val="0"/>
-          <w:numId w:val="5"/>
-        </w:numPr>
-      </w:pPr>
-      <w:r>
-        <w:t>Adjust tau0 to scale all nucleation rates</w:t>
-      </w:r>
-    </w:p>
-    <w:p>
-      <w:pPr>
-        <w:pStyle w:val="ListParagraph"/>
-        <w:numPr>
-          <w:ilvl w:val="0"/>
-          <w:numId w:val="5"/>
-        </w:numPr>
-      </w:pPr>
-      <w:r>
-        <w:t>Adjust G_C to change the crystal growth rate</w:t>
-      </w:r>
-    </w:p>
-    <w:p>
-      <w:pPr>
-        <w:pStyle w:val="ListParagraph"/>
-        <w:numPr>
-          <w:ilvl w:val="0"/>
-          <w:numId w:val="5"/>
-        </w:numPr>
-      </w:pPr>
-      <w:bookmarkStart w:id="3" w:name="OLE_LINK9"/>
-      <w:bookmarkStart w:id="4" w:name="OLE_LINK10"/>
-      <w:bookmarkStart w:id="5" w:name="OLE_LINK11"/>
-      <w:r>
-        <w:lastRenderedPageBreak/>
-        <w:t xml:space="preserve">Change the </w:t>
-      </w:r>
-      <w:r>
-        <w:t xml:space="preserve">molecular weight distribution by clicking </w:t>
-      </w:r>
-      <w:bookmarkEnd w:id="3"/>
-      <w:bookmarkEnd w:id="4"/>
-      <w:bookmarkEnd w:id="5"/>
+        <w:ind w:left="0"/>
+      </w:pPr>
+      <w:r>
+        <w:t xml:space="preserve">Set the </w:t>
+      </w:r>
+      <w:r>
+        <w:t xml:space="preserve">both </w:t>
+      </w:r>
+      <w:r>
+        <w:t>parameter</w:t>
+      </w:r>
+      <w:r>
+        <w:t>s</w:t>
+      </w:r>
+      <w:r>
+        <w:t xml:space="preserve"> </w:t>
+      </w:r>
+      <w:r>
+        <w:t xml:space="preserve">G_C and </w:t>
+      </w:r>
+      <w:r>
+        <w:t>N_0 1e-</w:t>
+      </w:r>
+      <w:r>
+        <w:t>3</w:t>
+      </w:r>
+      <w:r>
+        <w:t xml:space="preserve"> to produce </w:t>
+      </w:r>
+      <w:r>
+        <w:t>full agreement for N and</w:t>
+      </w:r>
+      <w:r>
+        <w:t xml:space="preserve"> </w:t>
+      </w:r>
+      <w:proofErr w:type="spellStart"/>
+      <w:r>
+        <w:t>phi_x</w:t>
+      </w:r>
+      <w:proofErr w:type="spellEnd"/>
+      <w:r>
+        <w:t>.</w:t>
+      </w:r>
+    </w:p>
+    <w:p>
       <w:r>
         <w:rPr>
           <w:noProof/>
+          <w:lang w:val="en-US"/>
         </w:rPr>
         <w:drawing>
-          <wp:inline distT="0" distB="0" distL="0" distR="0" wp14:anchorId="5DAD1383" wp14:editId="4520C3BB">
-            <wp:extent cx="3405809" cy="2364543"/>
+          <wp:inline distT="0" distB="0" distL="0" distR="0" wp14:anchorId="0BB0EE62" wp14:editId="1DB5DB41">
+            <wp:extent cx="2387600" cy="927100"/>
             <wp:effectExtent l="0" t="0" r="0" b="0"/>
-            <wp:docPr id="22" name="Picture 22"/>
+            <wp:docPr id="1" name="Picture 1"/>
             <wp:cNvGraphicFramePr>
               <a:graphicFrameLocks xmlns:a="http://schemas.openxmlformats.org/drawingml/2006/main" noChangeAspect="1"/>
             </wp:cNvGraphicFramePr>
@@ -739,7 +767,7 @@
                   <pic:spPr>
                     <a:xfrm>
                       <a:off x="0" y="0"/>
-                      <a:ext cx="3414505" cy="2370580"/>
+                      <a:ext cx="2387600" cy="927100"/>
                     </a:xfrm>
                     <a:prstGeom prst="rect">
                       <a:avLst/>
@@ -754,27 +782,11 @@
     </w:p>
     <w:p>
       <w:pPr>
-        <w:pStyle w:val="ListParagraph"/>
-      </w:pPr>
-      <w:r>
-        <w:t>and changing the relaxation times, number of modes, and concentrations (</w:t>
-      </w:r>
-      <w:r>
-        <w:t>this needs to add up to 1</w:t>
-      </w:r>
-      <w:r>
-        <w:t>).</w:t>
-      </w:r>
-    </w:p>
-    <w:p>
-      <w:pPr>
-        <w:pStyle w:val="ListParagraph"/>
-      </w:pPr>
-    </w:p>
-    <w:p>
-      <w:pPr>
-        <w:pStyle w:val="ListParagraph"/>
-      </w:pPr>
+        <w:pStyle w:val="Heading1"/>
+      </w:pPr>
+      <w:r>
+        <w:t>Things to try</w:t>
+      </w:r>
     </w:p>
     <w:p>
       <w:pPr>
@@ -785,22 +797,93 @@
         </w:numPr>
       </w:pPr>
       <w:r>
-        <w:t>Double click on a data set and change the shear rate (gdot) and shear end time (tstop) [T is temperature, which currently has no effect]</w:t>
+        <w:t>Change Gamma to adjust the sensitivity to shear</w:t>
       </w:r>
     </w:p>
     <w:p>
       <w:pPr>
         <w:pStyle w:val="ListParagraph"/>
-      </w:pPr>
+        <w:numPr>
+          <w:ilvl w:val="0"/>
+          <w:numId w:val="5"/>
+        </w:numPr>
+      </w:pPr>
+      <w:r>
+        <w:t xml:space="preserve">Make </w:t>
+      </w:r>
+      <w:r>
+        <w:rPr>
+          <w:i/>
+        </w:rPr>
+        <w:t>small</w:t>
+      </w:r>
+      <w:r>
+        <w:t xml:space="preserve"> changes to </w:t>
+      </w:r>
+      <w:proofErr w:type="spellStart"/>
+      <w:r>
+        <w:t>epsilonB</w:t>
+      </w:r>
+      <w:proofErr w:type="spellEnd"/>
+      <w:r>
+        <w:t xml:space="preserve"> to adjust the quiescent barrier (equivalent to changing temperature)</w:t>
+      </w:r>
+    </w:p>
+    <w:p>
+      <w:pPr>
+        <w:pStyle w:val="ListParagraph"/>
+        <w:numPr>
+          <w:ilvl w:val="0"/>
+          <w:numId w:val="5"/>
+        </w:numPr>
+      </w:pPr>
+      <w:r>
+        <w:t>Adjust tau0 to scale all nucleation rates</w:t>
+      </w:r>
+    </w:p>
+    <w:p>
+      <w:pPr>
+        <w:pStyle w:val="ListParagraph"/>
+        <w:numPr>
+          <w:ilvl w:val="0"/>
+          <w:numId w:val="5"/>
+        </w:numPr>
+      </w:pPr>
+      <w:r>
+        <w:t>Adjust G_C to change the crystal growth rate</w:t>
+      </w:r>
+    </w:p>
+    <w:p>
+      <w:pPr>
+        <w:pStyle w:val="ListParagraph"/>
+        <w:numPr>
+          <w:ilvl w:val="0"/>
+          <w:numId w:val="5"/>
+        </w:numPr>
+      </w:pPr>
+      <w:bookmarkStart w:id="2" w:name="OLE_LINK9"/>
+      <w:bookmarkStart w:id="3" w:name="OLE_LINK10"/>
+      <w:bookmarkStart w:id="4" w:name="OLE_LINK11"/>
+      <w:r>
+        <w:lastRenderedPageBreak/>
+        <w:t xml:space="preserve">Change the </w:t>
+      </w:r>
+      <w:r>
+        <w:t xml:space="preserve">molecular weight distribution by clicking </w:t>
+      </w:r>
+      <w:bookmarkEnd w:id="2"/>
+      <w:bookmarkEnd w:id="3"/>
+      <w:bookmarkEnd w:id="4"/>
       <w:r>
         <w:rPr>
           <w:noProof/>
+          <w:lang w:val="en-US"/>
         </w:rPr>
         <w:drawing>
-          <wp:inline distT="0" distB="0" distL="0" distR="0" wp14:anchorId="429D8B06" wp14:editId="4D112FB1">
-            <wp:extent cx="5727700" cy="2987040"/>
+          <wp:inline distT="0" distB="0" distL="0" distR="0" wp14:anchorId="5DAD1383" wp14:editId="4520C3BB">
+            <wp:extent cx="3405809" cy="2364543"/>
             <wp:effectExtent l="0" t="0" r="0" b="0"/>
-            <wp:docPr id="23" name="Picture 23"/>
+            <wp:docPr id="22" name="Picture 22"/>
             <wp:cNvGraphicFramePr>
               <a:graphicFrameLocks xmlns:a="http://schemas.openxmlformats.org/drawingml/2006/main" noChangeAspect="1"/>
             </wp:cNvGraphicFramePr>
@@ -820,7 +903,7 @@
                   <pic:spPr>
                     <a:xfrm>
                       <a:off x="0" y="0"/>
-                      <a:ext cx="5727700" cy="2987040"/>
+                      <a:ext cx="3414505" cy="2370580"/>
                     </a:xfrm>
                     <a:prstGeom prst="rect">
                       <a:avLst/>
@@ -836,30 +919,74 @@
     <w:p>
       <w:pPr>
         <w:pStyle w:val="ListParagraph"/>
+      </w:pPr>
+      <w:proofErr w:type="gramStart"/>
+      <w:r>
+        <w:t>and</w:t>
+      </w:r>
+      <w:proofErr w:type="gramEnd"/>
+      <w:r>
+        <w:t xml:space="preserve"> changing the relaxation times, number of modes, and concentrations (</w:t>
+      </w:r>
+      <w:r>
+        <w:t>this needs to add up to 1</w:t>
+      </w:r>
+      <w:r>
+        <w:t>).</w:t>
+      </w:r>
+    </w:p>
+    <w:p>
+      <w:pPr>
+        <w:pStyle w:val="ListParagraph"/>
+      </w:pPr>
+    </w:p>
+    <w:p>
+      <w:pPr>
+        <w:pStyle w:val="ListParagraph"/>
+      </w:pPr>
+    </w:p>
+    <w:p>
+      <w:pPr>
+        <w:pStyle w:val="ListParagraph"/>
         <w:numPr>
           <w:ilvl w:val="0"/>
           <w:numId w:val="5"/>
         </w:numPr>
       </w:pPr>
       <w:r>
-        <w:lastRenderedPageBreak/>
-        <w:t>Click the tabs on the left of the screen to make individual plots fill the window</w:t>
-      </w:r>
+        <w:t>Double click on a data set and change the shear rate (</w:t>
+      </w:r>
+      <w:proofErr w:type="spellStart"/>
+      <w:r>
+        <w:t>gdot</w:t>
+      </w:r>
+      <w:proofErr w:type="spellEnd"/>
+      <w:r>
+        <w:t>) and shear end time (</w:t>
+      </w:r>
+      <w:proofErr w:type="spellStart"/>
+      <w:r>
+        <w:t>tstop</w:t>
+      </w:r>
+      <w:proofErr w:type="spellEnd"/>
+      <w:r>
+        <w:t>) [T is temperature, which currently has no effect]</w:t>
+      </w:r>
+    </w:p>
+    <w:p>
+      <w:pPr>
+        <w:pStyle w:val="ListParagraph"/>
+      </w:pPr>
       <w:r>
         <w:rPr>
           <w:noProof/>
-        </w:rPr>
-        <w:t xml:space="preserve"> </w:t>
-      </w:r>
-      <w:r>
-        <w:rPr>
-          <w:noProof/>
+          <w:lang w:val="en-US"/>
         </w:rPr>
         <w:drawing>
-          <wp:inline distT="0" distB="0" distL="0" distR="0" wp14:anchorId="41658BC5" wp14:editId="6FAFD0FE">
-            <wp:extent cx="1330691" cy="2054087"/>
-            <wp:effectExtent l="0" t="0" r="3175" b="3810"/>
-            <wp:docPr id="24" name="Picture 24"/>
+          <wp:inline distT="0" distB="0" distL="0" distR="0" wp14:anchorId="429D8B06" wp14:editId="3C0CA514">
+            <wp:extent cx="5486400" cy="2861200"/>
+            <wp:effectExtent l="0" t="0" r="0" b="9525"/>
+            <wp:docPr id="23" name="Picture 23"/>
             <wp:cNvGraphicFramePr>
               <a:graphicFrameLocks xmlns:a="http://schemas.openxmlformats.org/drawingml/2006/main" noChangeAspect="1"/>
             </wp:cNvGraphicFramePr>
@@ -879,7 +1006,7 @@
                   <pic:spPr>
                     <a:xfrm>
                       <a:off x="0" y="0"/>
-                      <a:ext cx="1339108" cy="2067080"/>
+                      <a:ext cx="5486400" cy="2861200"/>
                     </a:xfrm>
                     <a:prstGeom prst="rect">
                       <a:avLst/>
@@ -895,30 +1022,42 @@
     <w:p>
       <w:pPr>
         <w:pStyle w:val="ListParagraph"/>
-      </w:pPr>
-    </w:p>
-    <w:p>
-      <w:pPr>
-        <w:pStyle w:val="ListParagraph"/>
         <w:numPr>
           <w:ilvl w:val="0"/>
           <w:numId w:val="5"/>
         </w:numPr>
       </w:pPr>
       <w:r>
-        <w:t>Use the ‘View’ menu towards the upper right corner to choose different views.</w:t>
-      </w:r>
-    </w:p>
-    <w:p>
+        <w:t>Click the</w:t>
+      </w:r>
+      <w:r>
+        <w:t xml:space="preserve"> numbered</w:t>
+      </w:r>
+      <w:r>
+        <w:t xml:space="preserve"> tabs on the left of the screen to make individual plots fill the window</w:t>
+      </w:r>
+    </w:p>
+    <w:p>
+      <w:pPr>
+        <w:pStyle w:val="ListParagraph"/>
+      </w:pPr>
       <w:r>
         <w:rPr>
           <w:noProof/>
         </w:rPr>
+        <w:t xml:space="preserve"> </w:t>
+      </w:r>
+      <w:bookmarkStart w:id="5" w:name="_GoBack"/>
+      <w:r>
+        <w:rPr>
+          <w:noProof/>
+          <w:lang w:val="en-US"/>
+        </w:rPr>
         <w:drawing>
-          <wp:inline distT="0" distB="0" distL="0" distR="0" wp14:anchorId="09FA65BE" wp14:editId="2AE6353E">
-            <wp:extent cx="5727700" cy="2366010"/>
-            <wp:effectExtent l="0" t="0" r="0" b="0"/>
-            <wp:docPr id="26" name="Picture 26"/>
+          <wp:inline distT="0" distB="0" distL="0" distR="0" wp14:anchorId="41658BC5" wp14:editId="1EF29251">
+            <wp:extent cx="1184744" cy="1828800"/>
+            <wp:effectExtent l="0" t="0" r="9525" b="0"/>
+            <wp:docPr id="24" name="Picture 24"/>
             <wp:cNvGraphicFramePr>
               <a:graphicFrameLocks xmlns:a="http://schemas.openxmlformats.org/drawingml/2006/main" noChangeAspect="1"/>
             </wp:cNvGraphicFramePr>
@@ -938,6 +1077,67 @@
                   <pic:spPr>
                     <a:xfrm>
                       <a:off x="0" y="0"/>
+                      <a:ext cx="1193819" cy="1842809"/>
+                    </a:xfrm>
+                    <a:prstGeom prst="rect">
+                      <a:avLst/>
+                    </a:prstGeom>
+                  </pic:spPr>
+                </pic:pic>
+              </a:graphicData>
+            </a:graphic>
+          </wp:inline>
+        </w:drawing>
+      </w:r>
+      <w:bookmarkEnd w:id="5"/>
+    </w:p>
+    <w:p>
+      <w:pPr>
+        <w:pStyle w:val="ListParagraph"/>
+      </w:pPr>
+    </w:p>
+    <w:p>
+      <w:pPr>
+        <w:pStyle w:val="ListParagraph"/>
+        <w:numPr>
+          <w:ilvl w:val="0"/>
+          <w:numId w:val="5"/>
+        </w:numPr>
+      </w:pPr>
+      <w:r>
+        <w:t>Use the ‘View’ menu towards the upper right corner to choose different views.</w:t>
+      </w:r>
+    </w:p>
+    <w:p>
+      <w:r>
+        <w:rPr>
+          <w:noProof/>
+          <w:lang w:val="en-US"/>
+        </w:rPr>
+        <w:drawing>
+          <wp:inline distT="0" distB="0" distL="0" distR="0" wp14:anchorId="09FA65BE" wp14:editId="2AE6353E">
+            <wp:extent cx="5727700" cy="2366010"/>
+            <wp:effectExtent l="0" t="0" r="0" b="0"/>
+            <wp:docPr id="26" name="Picture 26"/>
+            <wp:cNvGraphicFramePr>
+              <a:graphicFrameLocks xmlns:a="http://schemas.openxmlformats.org/drawingml/2006/main" noChangeAspect="1"/>
+            </wp:cNvGraphicFramePr>
+            <a:graphic xmlns:a="http://schemas.openxmlformats.org/drawingml/2006/main">
+              <a:graphicData uri="http://schemas.openxmlformats.org/drawingml/2006/picture">
+                <pic:pic xmlns:pic="http://schemas.openxmlformats.org/drawingml/2006/picture">
+                  <pic:nvPicPr>
+                    <pic:cNvPr id="1" name=""/>
+                    <pic:cNvPicPr/>
+                  </pic:nvPicPr>
+                  <pic:blipFill>
+                    <a:blip r:embed="rId18"/>
+                    <a:stretch>
+                      <a:fillRect/>
+                    </a:stretch>
+                  </pic:blipFill>
+                  <pic:spPr>
+                    <a:xfrm>
+                      <a:off x="0" y="0"/>
                       <a:ext cx="5727700" cy="2366010"/>
                     </a:xfrm>
                     <a:prstGeom prst="rect">
@@ -962,8 +1162,8 @@
 </file>
 
 <file path=word/numbering.xml><?xml version="1.0" encoding="utf-8"?>
-<w:numbering xmlns:wpc="http://schemas.microsoft.com/office/word/2010/wordprocessingCanvas" xmlns:cx="http://schemas.microsoft.com/office/drawing/2014/chartex" xmlns:cx1="http://schemas.microsoft.com/office/drawing/2015/9/8/chartex" xmlns:cx2="http://schemas.microsoft.com/office/drawing/2015/10/21/chartex" xmlns:cx3="http://schemas.microsoft.com/office/drawing/2016/5/9/chartex" xmlns:cx4="http://schemas.microsoft.com/office/drawing/2016/5/10/chartex" xmlns:cx5="http://schemas.microsoft.com/office/drawing/2016/5/11/chartex" xmlns:cx6="http://schemas.microsoft.com/office/drawing/2016/5/12/chartex" xmlns:cx7="http://schemas.microsoft.com/office/drawing/2016/5/13/chartex" xmlns:cx8="http://schemas.microsoft.com/office/drawing/2016/5/14/chartex" xmlns:mc="http://schemas.openxmlformats.org/markup-compatibility/2006" xmlns:aink="http://schemas.microsoft.com/office/drawing/2016/ink" xmlns:am3d="http://schemas.microsoft.com/office/drawing/2017/model3d" xmlns:o="urn:schemas-microsoft-com:office:office" xmlns:r="http://schemas.openxmlformats.org/officeDocument/2006/relationships" xmlns:m="http://schemas.openxmlformats.org/officeDocument/2006/math" xmlns:v="urn:schemas-microsoft-com:vml" xmlns:wp14="http://schemas.microsoft.com/office/word/2010/wordprocessingDrawing" xmlns:wp="http://schemas.openxmlformats.org/drawingml/2006/wordprocessingDrawing" xmlns:w10="urn:schemas-microsoft-com:office:word" xmlns:w="http://schemas.openxmlformats.org/wordprocessingml/2006/main" xmlns:w14="http://schemas.microsoft.com/office/word/2010/wordml" xmlns:w15="http://schemas.microsoft.com/office/word/2012/wordml" xmlns:w16cid="http://schemas.microsoft.com/office/word/2016/wordml/cid" xmlns:w16se="http://schemas.microsoft.com/office/word/2015/wordml/symex" xmlns:wpg="http://schemas.microsoft.com/office/word/2010/wordprocessingGroup" xmlns:wpi="http://schemas.microsoft.com/office/word/2010/wordprocessingInk" xmlns:wne="http://schemas.microsoft.com/office/word/2006/wordml" xmlns:wps="http://schemas.microsoft.com/office/word/2010/wordprocessingShape" mc:Ignorable="w14 w15 w16se w16cid wp14">
-  <w:abstractNum w:abstractNumId="0" w15:restartNumberingAfterBreak="0">
+<w:numbering xmlns:wpc="http://schemas.microsoft.com/office/word/2010/wordprocessingCanvas" xmlns:mo="http://schemas.microsoft.com/office/mac/office/2008/main" xmlns:mc="http://schemas.openxmlformats.org/markup-compatibility/2006" xmlns:mv="urn:schemas-microsoft-com:mac:vml" xmlns:o="urn:schemas-microsoft-com:office:office" xmlns:r="http://schemas.openxmlformats.org/officeDocument/2006/relationships" xmlns:m="http://schemas.openxmlformats.org/officeDocument/2006/math" xmlns:v="urn:schemas-microsoft-com:vml" xmlns:wp14="http://schemas.microsoft.com/office/word/2010/wordprocessingDrawing" xmlns:wp="http://schemas.openxmlformats.org/drawingml/2006/wordprocessingDrawing" xmlns:w10="urn:schemas-microsoft-com:office:word" xmlns:w="http://schemas.openxmlformats.org/wordprocessingml/2006/main" xmlns:w14="http://schemas.microsoft.com/office/word/2010/wordml" xmlns:wpg="http://schemas.microsoft.com/office/word/2010/wordprocessingGroup" xmlns:wpi="http://schemas.microsoft.com/office/word/2010/wordprocessingInk" xmlns:wne="http://schemas.microsoft.com/office/word/2006/wordml" xmlns:wps="http://schemas.microsoft.com/office/word/2010/wordprocessingShape" mc:Ignorable="w14 wp14">
+  <w:abstractNum w:abstractNumId="0">
     <w:nsid w:val="110D6239"/>
     <w:multiLevelType w:val="hybridMultilevel"/>
     <w:tmpl w:val="62D84D8C"/>
@@ -1076,7 +1276,7 @@
       </w:rPr>
     </w:lvl>
   </w:abstractNum>
-  <w:abstractNum w:abstractNumId="1" w15:restartNumberingAfterBreak="0">
+  <w:abstractNum w:abstractNumId="1">
     <w:nsid w:val="26054452"/>
     <w:multiLevelType w:val="hybridMultilevel"/>
     <w:tmpl w:val="9CCCE9D0"/>
@@ -1188,7 +1388,7 @@
       </w:rPr>
     </w:lvl>
   </w:abstractNum>
-  <w:abstractNum w:abstractNumId="2" w15:restartNumberingAfterBreak="0">
+  <w:abstractNum w:abstractNumId="2">
     <w:nsid w:val="30B14500"/>
     <w:multiLevelType w:val="hybridMultilevel"/>
     <w:tmpl w:val="FF086102"/>
@@ -1300,7 +1500,7 @@
       </w:rPr>
     </w:lvl>
   </w:abstractNum>
-  <w:abstractNum w:abstractNumId="3" w15:restartNumberingAfterBreak="0">
+  <w:abstractNum w:abstractNumId="3">
     <w:nsid w:val="581A1545"/>
     <w:multiLevelType w:val="hybridMultilevel"/>
     <w:tmpl w:val="7674CCAC"/>
@@ -1411,7 +1611,7 @@
       </w:rPr>
     </w:lvl>
   </w:abstractNum>
-  <w:abstractNum w:abstractNumId="4" w15:restartNumberingAfterBreak="0">
+  <w:abstractNum w:abstractNumId="4">
     <w:nsid w:val="7EE579F0"/>
     <w:multiLevelType w:val="hybridMultilevel"/>
     <w:tmpl w:val="78105FA2"/>
@@ -1543,7 +1743,7 @@
 </file>
 
 <file path=word/styles.xml><?xml version="1.0" encoding="utf-8"?>
-<w:styles xmlns:mc="http://schemas.openxmlformats.org/markup-compatibility/2006" xmlns:r="http://schemas.openxmlformats.org/officeDocument/2006/relationships" xmlns:w="http://schemas.openxmlformats.org/wordprocessingml/2006/main" xmlns:w14="http://schemas.microsoft.com/office/word/2010/wordml" xmlns:w15="http://schemas.microsoft.com/office/word/2012/wordml" xmlns:w16cid="http://schemas.microsoft.com/office/word/2016/wordml/cid" xmlns:w16se="http://schemas.microsoft.com/office/word/2015/wordml/symex" mc:Ignorable="w14 w15 w16se w16cid">
+<w:styles xmlns:mc="http://schemas.openxmlformats.org/markup-compatibility/2006" xmlns:r="http://schemas.openxmlformats.org/officeDocument/2006/relationships" xmlns:w="http://schemas.openxmlformats.org/wordprocessingml/2006/main" xmlns:w14="http://schemas.microsoft.com/office/word/2010/wordml" mc:Ignorable="w14">
   <w:docDefaults>
     <w:rPrDefault>
       <w:rPr>
@@ -1555,382 +1755,153 @@
     </w:rPrDefault>
     <w:pPrDefault/>
   </w:docDefaults>
-  <w:latentStyles w:defLockedState="0" w:defUIPriority="99" w:defSemiHidden="0" w:defUnhideWhenUsed="0" w:defQFormat="0" w:count="375">
-    <w:lsdException w:name="Normal" w:uiPriority="0" w:qFormat="1"/>
-    <w:lsdException w:name="heading 1" w:uiPriority="9" w:qFormat="1"/>
-    <w:lsdException w:name="heading 2" w:semiHidden="1" w:uiPriority="9" w:unhideWhenUsed="1" w:qFormat="1"/>
-    <w:lsdException w:name="heading 3" w:semiHidden="1" w:uiPriority="9" w:unhideWhenUsed="1" w:qFormat="1"/>
-    <w:lsdException w:name="heading 4" w:semiHidden="1" w:uiPriority="9" w:unhideWhenUsed="1" w:qFormat="1"/>
-    <w:lsdException w:name="heading 5" w:semiHidden="1" w:uiPriority="9" w:unhideWhenUsed="1" w:qFormat="1"/>
-    <w:lsdException w:name="heading 6" w:semiHidden="1" w:uiPriority="9" w:unhideWhenUsed="1" w:qFormat="1"/>
-    <w:lsdException w:name="heading 7" w:semiHidden="1" w:uiPriority="9" w:unhideWhenUsed="1" w:qFormat="1"/>
-    <w:lsdException w:name="heading 8" w:semiHidden="1" w:uiPriority="9" w:unhideWhenUsed="1" w:qFormat="1"/>
-    <w:lsdException w:name="heading 9" w:semiHidden="1" w:uiPriority="9" w:unhideWhenUsed="1" w:qFormat="1"/>
-    <w:lsdException w:name="index 1" w:semiHidden="1" w:unhideWhenUsed="1"/>
-    <w:lsdException w:name="index 2" w:semiHidden="1" w:unhideWhenUsed="1"/>
-    <w:lsdException w:name="index 3" w:semiHidden="1" w:unhideWhenUsed="1"/>
-    <w:lsdException w:name="index 4" w:semiHidden="1" w:unhideWhenUsed="1"/>
-    <w:lsdException w:name="index 5" w:semiHidden="1" w:unhideWhenUsed="1"/>
-    <w:lsdException w:name="index 6" w:semiHidden="1" w:unhideWhenUsed="1"/>
-    <w:lsdException w:name="index 7" w:semiHidden="1" w:unhideWhenUsed="1"/>
-    <w:lsdException w:name="index 8" w:semiHidden="1" w:unhideWhenUsed="1"/>
-    <w:lsdException w:name="index 9" w:semiHidden="1" w:unhideWhenUsed="1"/>
-    <w:lsdException w:name="toc 1" w:semiHidden="1" w:uiPriority="39" w:unhideWhenUsed="1"/>
-    <w:lsdException w:name="toc 2" w:semiHidden="1" w:uiPriority="39" w:unhideWhenUsed="1"/>
-    <w:lsdException w:name="toc 3" w:semiHidden="1" w:uiPriority="39" w:unhideWhenUsed="1"/>
-    <w:lsdException w:name="toc 4" w:semiHidden="1" w:uiPriority="39" w:unhideWhenUsed="1"/>
-    <w:lsdException w:name="toc 5" w:semiHidden="1" w:uiPriority="39" w:unhideWhenUsed="1"/>
-    <w:lsdException w:name="toc 6" w:semiHidden="1" w:uiPriority="39" w:unhideWhenUsed="1"/>
-    <w:lsdException w:name="toc 7" w:semiHidden="1" w:uiPriority="39" w:unhideWhenUsed="1"/>
-    <w:lsdException w:name="toc 8" w:semiHidden="1" w:uiPriority="39" w:unhideWhenUsed="1"/>
-    <w:lsdException w:name="toc 9" w:semiHidden="1" w:uiPriority="39" w:unhideWhenUsed="1"/>
-    <w:lsdException w:name="Normal Indent" w:semiHidden="1" w:unhideWhenUsed="1"/>
-    <w:lsdException w:name="footnote text" w:semiHidden="1" w:unhideWhenUsed="1"/>
-    <w:lsdException w:name="annotation text" w:semiHidden="1" w:unhideWhenUsed="1"/>
-    <w:lsdException w:name="header" w:semiHidden="1" w:unhideWhenUsed="1"/>
-    <w:lsdException w:name="footer" w:semiHidden="1" w:unhideWhenUsed="1"/>
-    <w:lsdException w:name="index heading" w:semiHidden="1" w:unhideWhenUsed="1"/>
-    <w:lsdException w:name="caption" w:semiHidden="1" w:uiPriority="35" w:unhideWhenUsed="1" w:qFormat="1"/>
-    <w:lsdException w:name="table of figures" w:semiHidden="1" w:unhideWhenUsed="1"/>
-    <w:lsdException w:name="envelope address" w:semiHidden="1" w:unhideWhenUsed="1"/>
-    <w:lsdException w:name="envelope return" w:semiHidden="1" w:unhideWhenUsed="1"/>
-    <w:lsdException w:name="footnote reference" w:semiHidden="1" w:unhideWhenUsed="1"/>
-    <w:lsdException w:name="annotation reference" w:semiHidden="1" w:unhideWhenUsed="1"/>
-    <w:lsdException w:name="line number" w:semiHidden="1" w:unhideWhenUsed="1"/>
-    <w:lsdException w:name="page number" w:semiHidden="1" w:unhideWhenUsed="1"/>
-    <w:lsdException w:name="endnote reference" w:semiHidden="1" w:unhideWhenUsed="1"/>
-    <w:lsdException w:name="endnote text" w:semiHidden="1" w:unhideWhenUsed="1"/>
-    <w:lsdException w:name="table of authorities" w:semiHidden="1" w:unhideWhenUsed="1"/>
-    <w:lsdException w:name="macro" w:semiHidden="1" w:unhideWhenUsed="1"/>
-    <w:lsdException w:name="toa heading" w:semiHidden="1" w:unhideWhenUsed="1"/>
-    <w:lsdException w:name="List" w:semiHidden="1" w:unhideWhenUsed="1"/>
-    <w:lsdException w:name="List Bullet" w:semiHidden="1" w:unhideWhenUsed="1"/>
-    <w:lsdException w:name="List Number" w:semiHidden="1" w:unhideWhenUsed="1"/>
-    <w:lsdException w:name="List 2" w:semiHidden="1" w:unhideWhenUsed="1"/>
-    <w:lsdException w:name="List 3" w:semiHidden="1" w:unhideWhenUsed="1"/>
-    <w:lsdException w:name="List 4" w:semiHidden="1" w:unhideWhenUsed="1"/>
-    <w:lsdException w:name="List 5" w:semiHidden="1" w:unhideWhenUsed="1"/>
-    <w:lsdException w:name="List Bullet 2" w:semiHidden="1" w:unhideWhenUsed="1"/>
-    <w:lsdException w:name="List Bullet 3" w:semiHidden="1" w:unhideWhenUsed="1"/>
-    <w:lsdException w:name="List Bullet 4" w:semiHidden="1" w:unhideWhenUsed="1"/>
-    <w:lsdException w:name="List Bullet 5" w:semiHidden="1" w:unhideWhenUsed="1"/>
-    <w:lsdException w:name="List Number 2" w:semiHidden="1" w:unhideWhenUsed="1"/>
-    <w:lsdException w:name="List Number 3" w:semiHidden="1" w:unhideWhenUsed="1"/>
-    <w:lsdException w:name="List Number 4" w:semiHidden="1" w:unhideWhenUsed="1"/>
-    <w:lsdException w:name="List Number 5" w:semiHidden="1" w:unhideWhenUsed="1"/>
-    <w:lsdException w:name="Title" w:uiPriority="10" w:qFormat="1"/>
-    <w:lsdException w:name="Closing" w:semiHidden="1" w:unhideWhenUsed="1"/>
-    <w:lsdException w:name="Signature" w:semiHidden="1" w:unhideWhenUsed="1"/>
-    <w:lsdException w:name="Default Paragraph Font" w:semiHidden="1" w:uiPriority="1" w:unhideWhenUsed="1"/>
-    <w:lsdException w:name="Body Text" w:semiHidden="1" w:unhideWhenUsed="1"/>
-    <w:lsdException w:name="Body Text Indent" w:semiHidden="1" w:unhideWhenUsed="1"/>
-    <w:lsdException w:name="List Continue" w:semiHidden="1" w:unhideWhenUsed="1"/>
-    <w:lsdException w:name="List Continue 2" w:semiHidden="1" w:unhideWhenUsed="1"/>
-    <w:lsdException w:name="List Continue 3" w:semiHidden="1" w:unhideWhenUsed="1"/>
-    <w:lsdException w:name="List Continue 4" w:semiHidden="1" w:unhideWhenUsed="1"/>
-    <w:lsdException w:name="List Continue 5" w:semiHidden="1" w:unhideWhenUsed="1"/>
-    <w:lsdException w:name="Message Header" w:semiHidden="1" w:unhideWhenUsed="1"/>
-    <w:lsdException w:name="Subtitle" w:uiPriority="11" w:qFormat="1"/>
-    <w:lsdException w:name="Salutation" w:semiHidden="1" w:unhideWhenUsed="1"/>
-    <w:lsdException w:name="Date" w:semiHidden="1" w:unhideWhenUsed="1"/>
-    <w:lsdException w:name="Body Text First Indent" w:semiHidden="1" w:unhideWhenUsed="1"/>
-    <w:lsdException w:name="Body Text First Indent 2" w:semiHidden="1" w:unhideWhenUsed="1"/>
-    <w:lsdException w:name="Note Heading" w:semiHidden="1" w:unhideWhenUsed="1"/>
-    <w:lsdException w:name="Body Text 2" w:semiHidden="1" w:unhideWhenUsed="1"/>
-    <w:lsdException w:name="Body Text 3" w:semiHidden="1" w:unhideWhenUsed="1"/>
-    <w:lsdException w:name="Body Text Indent 2" w:semiHidden="1" w:unhideWhenUsed="1"/>
-    <w:lsdException w:name="Body Text Indent 3" w:semiHidden="1" w:unhideWhenUsed="1"/>
-    <w:lsdException w:name="Block Text" w:semiHidden="1" w:unhideWhenUsed="1"/>
-    <w:lsdException w:name="Hyperlink" w:semiHidden="1" w:unhideWhenUsed="1"/>
-    <w:lsdException w:name="FollowedHyperlink" w:semiHidden="1" w:unhideWhenUsed="1"/>
-    <w:lsdException w:name="Strong" w:uiPriority="22" w:qFormat="1"/>
-    <w:lsdException w:name="Emphasis" w:uiPriority="20" w:qFormat="1"/>
-    <w:lsdException w:name="Document Map" w:semiHidden="1" w:unhideWhenUsed="1"/>
-    <w:lsdException w:name="Plain Text" w:semiHidden="1" w:unhideWhenUsed="1"/>
-    <w:lsdException w:name="E-mail Signature" w:semiHidden="1" w:unhideWhenUsed="1"/>
-    <w:lsdException w:name="HTML Top of Form" w:semiHidden="1" w:unhideWhenUsed="1"/>
-    <w:lsdException w:name="HTML Bottom of Form" w:semiHidden="1" w:unhideWhenUsed="1"/>
-    <w:lsdException w:name="Normal (Web)" w:semiHidden="1" w:unhideWhenUsed="1"/>
-    <w:lsdException w:name="HTML Acronym" w:semiHidden="1" w:unhideWhenUsed="1"/>
-    <w:lsdException w:name="HTML Address" w:semiHidden="1" w:unhideWhenUsed="1"/>
-    <w:lsdException w:name="HTML Cite" w:semiHidden="1" w:unhideWhenUsed="1"/>
-    <w:lsdException w:name="HTML Code" w:semiHidden="1" w:unhideWhenUsed="1"/>
-    <w:lsdException w:name="HTML Definition" w:semiHidden="1" w:unhideWhenUsed="1"/>
-    <w:lsdException w:name="HTML Keyboard" w:semiHidden="1" w:unhideWhenUsed="1"/>
-    <w:lsdException w:name="HTML Preformatted" w:semiHidden="1" w:unhideWhenUsed="1"/>
-    <w:lsdException w:name="HTML Sample" w:semiHidden="1" w:unhideWhenUsed="1"/>
-    <w:lsdException w:name="HTML Typewriter" w:semiHidden="1" w:unhideWhenUsed="1"/>
-    <w:lsdException w:name="HTML Variable" w:semiHidden="1" w:unhideWhenUsed="1"/>
-    <w:lsdException w:name="Normal Table" w:semiHidden="1" w:unhideWhenUsed="1"/>
-    <w:lsdException w:name="annotation subject" w:semiHidden="1" w:unhideWhenUsed="1"/>
-    <w:lsdException w:name="No List" w:semiHidden="1" w:unhideWhenUsed="1"/>
-    <w:lsdException w:name="Outline List 1" w:semiHidden="1" w:unhideWhenUsed="1"/>
-    <w:lsdException w:name="Outline List 2" w:semiHidden="1" w:unhideWhenUsed="1"/>
-    <w:lsdException w:name="Outline List 3" w:semiHidden="1" w:unhideWhenUsed="1"/>
-    <w:lsdException w:name="Table Simple 1" w:semiHidden="1" w:unhideWhenUsed="1"/>
-    <w:lsdException w:name="Table Simple 2" w:semiHidden="1" w:unhideWhenUsed="1"/>
-    <w:lsdException w:name="Table Simple 3" w:semiHidden="1" w:unhideWhenUsed="1"/>
-    <w:lsdException w:name="Table Classic 1" w:semiHidden="1" w:unhideWhenUsed="1"/>
-    <w:lsdException w:name="Table Classic 2" w:semiHidden="1" w:unhideWhenUsed="1"/>
-    <w:lsdException w:name="Table Classic 3" w:semiHidden="1" w:unhideWhenUsed="1"/>
-    <w:lsdException w:name="Table Classic 4" w:semiHidden="1" w:unhideWhenUsed="1"/>
-    <w:lsdException w:name="Table Colorful 1" w:semiHidden="1" w:unhideWhenUsed="1"/>
-    <w:lsdException w:name="Table Colorful 2" w:semiHidden="1" w:unhideWhenUsed="1"/>
-    <w:lsdException w:name="Table Colorful 3" w:semiHidden="1" w:unhideWhenUsed="1"/>
-    <w:lsdException w:name="Table Columns 1" w:semiHidden="1" w:unhideWhenUsed="1"/>
-    <w:lsdException w:name="Table Columns 2" w:semiHidden="1" w:unhideWhenUsed="1"/>
-    <w:lsdException w:name="Table Columns 3" w:semiHidden="1" w:unhideWhenUsed="1"/>
-    <w:lsdException w:name="Table Columns 4" w:semiHidden="1" w:unhideWhenUsed="1"/>
-    <w:lsdException w:name="Table Columns 5" w:semiHidden="1" w:unhideWhenUsed="1"/>
-    <w:lsdException w:name="Table Grid 1" w:semiHidden="1" w:unhideWhenUsed="1"/>
-    <w:lsdException w:name="Table Grid 2" w:semiHidden="1" w:unhideWhenUsed="1"/>
-    <w:lsdException w:name="Table Grid 3" w:semiHidden="1" w:unhideWhenUsed="1"/>
-    <w:lsdException w:name="Table Grid 4" w:semiHidden="1" w:unhideWhenUsed="1"/>
-    <w:lsdException w:name="Table Grid 5" w:semiHidden="1" w:unhideWhenUsed="1"/>
-    <w:lsdException w:name="Table Grid 6" w:semiHidden="1" w:unhideWhenUsed="1"/>
-    <w:lsdException w:name="Table Grid 7" w:semiHidden="1" w:unhideWhenUsed="1"/>
-    <w:lsdException w:name="Table Grid 8" w:semiHidden="1" w:unhideWhenUsed="1"/>
-    <w:lsdException w:name="Table List 1" w:semiHidden="1" w:unhideWhenUsed="1"/>
-    <w:lsdException w:name="Table List 2" w:semiHidden="1" w:unhideWhenUsed="1"/>
-    <w:lsdException w:name="Table List 3" w:semiHidden="1" w:unhideWhenUsed="1"/>
-    <w:lsdException w:name="Table List 4" w:semiHidden="1" w:unhideWhenUsed="1"/>
-    <w:lsdException w:name="Table List 5" w:semiHidden="1" w:unhideWhenUsed="1"/>
-    <w:lsdException w:name="Table List 6" w:semiHidden="1" w:unhideWhenUsed="1"/>
-    <w:lsdException w:name="Table List 7" w:semiHidden="1" w:unhideWhenUsed="1"/>
-    <w:lsdException w:name="Table List 8" w:semiHidden="1" w:unhideWhenUsed="1"/>
-    <w:lsdException w:name="Table 3D effects 1" w:semiHidden="1" w:unhideWhenUsed="1"/>
-    <w:lsdException w:name="Table 3D effects 2" w:semiHidden="1" w:unhideWhenUsed="1"/>
-    <w:lsdException w:name="Table 3D effects 3" w:semiHidden="1" w:unhideWhenUsed="1"/>
-    <w:lsdException w:name="Table Contemporary" w:semiHidden="1" w:unhideWhenUsed="1"/>
-    <w:lsdException w:name="Table Elegant" w:semiHidden="1" w:unhideWhenUsed="1"/>
-    <w:lsdException w:name="Table Professional" w:semiHidden="1" w:unhideWhenUsed="1"/>
-    <w:lsdException w:name="Table Subtle 1" w:semiHidden="1" w:unhideWhenUsed="1"/>
-    <w:lsdException w:name="Table Subtle 2" w:semiHidden="1" w:unhideWhenUsed="1"/>
-    <w:lsdException w:name="Table Web 1" w:semiHidden="1" w:unhideWhenUsed="1"/>
-    <w:lsdException w:name="Table Web 2" w:semiHidden="1" w:unhideWhenUsed="1"/>
-    <w:lsdException w:name="Table Web 3" w:semiHidden="1" w:unhideWhenUsed="1"/>
-    <w:lsdException w:name="Balloon Text" w:semiHidden="1" w:unhideWhenUsed="1"/>
-    <w:lsdException w:name="Table Grid" w:uiPriority="39"/>
-    <w:lsdException w:name="Table Theme" w:semiHidden="1" w:unhideWhenUsed="1"/>
-    <w:lsdException w:name="Placeholder Text" w:semiHidden="1"/>
-    <w:lsdException w:name="No Spacing" w:uiPriority="1" w:qFormat="1"/>
-    <w:lsdException w:name="Light Shading" w:uiPriority="60"/>
-    <w:lsdException w:name="Light List" w:uiPriority="61"/>
-    <w:lsdException w:name="Light Grid" w:uiPriority="62"/>
-    <w:lsdException w:name="Medium Shading 1" w:uiPriority="63"/>
-    <w:lsdException w:name="Medium Shading 2" w:uiPriority="64"/>
-    <w:lsdException w:name="Medium List 1" w:uiPriority="65"/>
-    <w:lsdException w:name="Medium List 2" w:uiPriority="66"/>
-    <w:lsdException w:name="Medium Grid 1" w:uiPriority="67"/>
-    <w:lsdException w:name="Medium Grid 2" w:uiPriority="68"/>
-    <w:lsdException w:name="Medium Grid 3" w:uiPriority="69"/>
-    <w:lsdException w:name="Dark List" w:uiPriority="70"/>
-    <w:lsdException w:name="Colorful Shading" w:uiPriority="71"/>
-    <w:lsdException w:name="Colorful List" w:uiPriority="72"/>
-    <w:lsdException w:name="Colorful Grid" w:uiPriority="73"/>
-    <w:lsdException w:name="Light Shading Accent 1" w:uiPriority="60"/>
-    <w:lsdException w:name="Light List Accent 1" w:uiPriority="61"/>
-    <w:lsdException w:name="Light Grid Accent 1" w:uiPriority="62"/>
-    <w:lsdException w:name="Medium Shading 1 Accent 1" w:uiPriority="63"/>
-    <w:lsdException w:name="Medium Shading 2 Accent 1" w:uiPriority="64"/>
-    <w:lsdException w:name="Medium List 1 Accent 1" w:uiPriority="65"/>
-    <w:lsdException w:name="Revision" w:semiHidden="1"/>
-    <w:lsdException w:name="List Paragraph" w:uiPriority="34" w:qFormat="1"/>
-    <w:lsdException w:name="Quote" w:uiPriority="29" w:qFormat="1"/>
-    <w:lsdException w:name="Intense Quote" w:uiPriority="30" w:qFormat="1"/>
-    <w:lsdException w:name="Medium List 2 Accent 1" w:uiPriority="66"/>
-    <w:lsdException w:name="Medium Grid 1 Accent 1" w:uiPriority="67"/>
-    <w:lsdException w:name="Medium Grid 2 Accent 1" w:uiPriority="68"/>
-    <w:lsdException w:name="Medium Grid 3 Accent 1" w:uiPriority="69"/>
-    <w:lsdException w:name="Dark List Accent 1" w:uiPriority="70"/>
-    <w:lsdException w:name="Colorful Shading Accent 1" w:uiPriority="71"/>
-    <w:lsdException w:name="Colorful List Accent 1" w:uiPriority="72"/>
-    <w:lsdException w:name="Colorful Grid Accent 1" w:uiPriority="73"/>
-    <w:lsdException w:name="Light Shading Accent 2" w:uiPriority="60"/>
-    <w:lsdException w:name="Light List Accent 2" w:uiPriority="61"/>
-    <w:lsdException w:name="Light Grid Accent 2" w:uiPriority="62"/>
-    <w:lsdException w:name="Medium Shading 1 Accent 2" w:uiPriority="63"/>
-    <w:lsdException w:name="Medium Shading 2 Accent 2" w:uiPriority="64"/>
-    <w:lsdException w:name="Medium List 1 Accent 2" w:uiPriority="65"/>
-    <w:lsdException w:name="Medium List 2 Accent 2" w:uiPriority="66"/>
-    <w:lsdException w:name="Medium Grid 1 Accent 2" w:uiPriority="67"/>
-    <w:lsdException w:name="Medium Grid 2 Accent 2" w:uiPriority="68"/>
-    <w:lsdException w:name="Medium Grid 3 Accent 2" w:uiPriority="69"/>
-    <w:lsdException w:name="Dark List Accent 2" w:uiPriority="70"/>
-    <w:lsdException w:name="Colorful Shading Accent 2" w:uiPriority="71"/>
-    <w:lsdException w:name="Colorful List Accent 2" w:uiPriority="72"/>
-    <w:lsdException w:name="Colorful Grid Accent 2" w:uiPriority="73"/>
-    <w:lsdException w:name="Light Shading Accent 3" w:uiPriority="60"/>
-    <w:lsdException w:name="Light List Accent 3" w:uiPriority="61"/>
-    <w:lsdException w:name="Light Grid Accent 3" w:uiPriority="62"/>
-    <w:lsdException w:name="Medium Shading 1 Accent 3" w:uiPriority="63"/>
-    <w:lsdException w:name="Medium Shading 2 Accent 3" w:uiPriority="64"/>
-    <w:lsdException w:name="Medium List 1 Accent 3" w:uiPriority="65"/>
-    <w:lsdException w:name="Medium List 2 Accent 3" w:uiPriority="66"/>
-    <w:lsdException w:name="Medium Grid 1 Accent 3" w:uiPriority="67"/>
-    <w:lsdException w:name="Medium Grid 2 Accent 3" w:uiPriority="68"/>
-    <w:lsdException w:name="Medium Grid 3 Accent 3" w:uiPriority="69"/>
-    <w:lsdException w:name="Dark List Accent 3" w:uiPriority="70"/>
-    <w:lsdException w:name="Colorful Shading Accent 3" w:uiPriority="71"/>
-    <w:lsdException w:name="Colorful List Accent 3" w:uiPriority="72"/>
-    <w:lsdException w:name="Colorful Grid Accent 3" w:uiPriority="73"/>
-    <w:lsdException w:name="Light Shading Accent 4" w:uiPriority="60"/>
-    <w:lsdException w:name="Light List Accent 4" w:uiPriority="61"/>
-    <w:lsdException w:name="Light Grid Accent 4" w:uiPriority="62"/>
-    <w:lsdException w:name="Medium Shading 1 Accent 4" w:uiPriority="63"/>
-    <w:lsdException w:name="Medium Shading 2 Accent 4" w:uiPriority="64"/>
-    <w:lsdException w:name="Medium List 1 Accent 4" w:uiPriority="65"/>
-    <w:lsdException w:name="Medium List 2 Accent 4" w:uiPriority="66"/>
-    <w:lsdException w:name="Medium Grid 1 Accent 4" w:uiPriority="67"/>
-    <w:lsdException w:name="Medium Grid 2 Accent 4" w:uiPriority="68"/>
-    <w:lsdException w:name="Medium Grid 3 Accent 4" w:uiPriority="69"/>
-    <w:lsdException w:name="Dark List Accent 4" w:uiPriority="70"/>
-    <w:lsdException w:name="Colorful Shading Accent 4" w:uiPriority="71"/>
-    <w:lsdException w:name="Colorful List Accent 4" w:uiPriority="72"/>
-    <w:lsdException w:name="Colorful Grid Accent 4" w:uiPriority="73"/>
-    <w:lsdException w:name="Light Shading Accent 5" w:uiPriority="60"/>
-    <w:lsdException w:name="Light List Accent 5" w:uiPriority="61"/>
-    <w:lsdException w:name="Light Grid Accent 5" w:uiPriority="62"/>
-    <w:lsdException w:name="Medium Shading 1 Accent 5" w:uiPriority="63"/>
-    <w:lsdException w:name="Medium Shading 2 Accent 5" w:uiPriority="64"/>
-    <w:lsdException w:name="Medium List 1 Accent 5" w:uiPriority="65"/>
-    <w:lsdException w:name="Medium List 2 Accent 5" w:uiPriority="66"/>
-    <w:lsdException w:name="Medium Grid 1 Accent 5" w:uiPriority="67"/>
-    <w:lsdException w:name="Medium Grid 2 Accent 5" w:uiPriority="68"/>
-    <w:lsdException w:name="Medium Grid 3 Accent 5" w:uiPriority="69"/>
-    <w:lsdException w:name="Dark List Accent 5" w:uiPriority="70"/>
-    <w:lsdException w:name="Colorful Shading Accent 5" w:uiPriority="71"/>
-    <w:lsdException w:name="Colorful List Accent 5" w:uiPriority="72"/>
-    <w:lsdException w:name="Colorful Grid Accent 5" w:uiPriority="73"/>
-    <w:lsdException w:name="Light Shading Accent 6" w:uiPriority="60"/>
-    <w:lsdException w:name="Light List Accent 6" w:uiPriority="61"/>
-    <w:lsdException w:name="Light Grid Accent 6" w:uiPriority="62"/>
-    <w:lsdException w:name="Medium Shading 1 Accent 6" w:uiPriority="63"/>
-    <w:lsdException w:name="Medium Shading 2 Accent 6" w:uiPriority="64"/>
-    <w:lsdException w:name="Medium List 1 Accent 6" w:uiPriority="65"/>
-    <w:lsdException w:name="Medium List 2 Accent 6" w:uiPriority="66"/>
-    <w:lsdException w:name="Medium Grid 1 Accent 6" w:uiPriority="67"/>
-    <w:lsdException w:name="Medium Grid 2 Accent 6" w:uiPriority="68"/>
-    <w:lsdException w:name="Medium Grid 3 Accent 6" w:uiPriority="69"/>
-    <w:lsdException w:name="Dark List Accent 6" w:uiPriority="70"/>
-    <w:lsdException w:name="Colorful Shading Accent 6" w:uiPriority="71"/>
-    <w:lsdException w:name="Colorful List Accent 6" w:uiPriority="72"/>
-    <w:lsdException w:name="Colorful Grid Accent 6" w:uiPriority="73"/>
-    <w:lsdException w:name="Subtle Emphasis" w:uiPriority="19" w:qFormat="1"/>
-    <w:lsdException w:name="Intense Emphasis" w:uiPriority="21" w:qFormat="1"/>
-    <w:lsdException w:name="Subtle Reference" w:uiPriority="31" w:qFormat="1"/>
-    <w:lsdException w:name="Intense Reference" w:uiPriority="32" w:qFormat="1"/>
-    <w:lsdException w:name="Book Title" w:uiPriority="33" w:qFormat="1"/>
-    <w:lsdException w:name="Bibliography" w:semiHidden="1" w:uiPriority="37" w:unhideWhenUsed="1"/>
-    <w:lsdException w:name="TOC Heading" w:semiHidden="1" w:uiPriority="39" w:unhideWhenUsed="1" w:qFormat="1"/>
-    <w:lsdException w:name="Plain Table 1" w:uiPriority="41"/>
-    <w:lsdException w:name="Plain Table 2" w:uiPriority="42"/>
-    <w:lsdException w:name="Plain Table 3" w:uiPriority="43"/>
-    <w:lsdException w:name="Plain Table 4" w:uiPriority="44"/>
-    <w:lsdException w:name="Plain Table 5" w:uiPriority="45"/>
-    <w:lsdException w:name="Grid Table Light" w:uiPriority="40"/>
-    <w:lsdException w:name="Grid Table 1 Light" w:uiPriority="46"/>
-    <w:lsdException w:name="Grid Table 2" w:uiPriority="47"/>
-    <w:lsdException w:name="Grid Table 3" w:uiPriority="48"/>
-    <w:lsdException w:name="Grid Table 4" w:uiPriority="49"/>
-    <w:lsdException w:name="Grid Table 5 Dark" w:uiPriority="50"/>
-    <w:lsdException w:name="Grid Table 6 Colorful" w:uiPriority="51"/>
-    <w:lsdException w:name="Grid Table 7 Colorful" w:uiPriority="52"/>
-    <w:lsdException w:name="Grid Table 1 Light Accent 1" w:uiPriority="46"/>
-    <w:lsdException w:name="Grid Table 2 Accent 1" w:uiPriority="47"/>
-    <w:lsdException w:name="Grid Table 3 Accent 1" w:uiPriority="48"/>
-    <w:lsdException w:name="Grid Table 4 Accent 1" w:uiPriority="49"/>
-    <w:lsdException w:name="Grid Table 5 Dark Accent 1" w:uiPriority="50"/>
-    <w:lsdException w:name="Grid Table 6 Colorful Accent 1" w:uiPriority="51"/>
-    <w:lsdException w:name="Grid Table 7 Colorful Accent 1" w:uiPriority="52"/>
-    <w:lsdException w:name="Grid Table 1 Light Accent 2" w:uiPriority="46"/>
-    <w:lsdException w:name="Grid Table 2 Accent 2" w:uiPriority="47"/>
-    <w:lsdException w:name="Grid Table 3 Accent 2" w:uiPriority="48"/>
-    <w:lsdException w:name="Grid Table 4 Accent 2" w:uiPriority="49"/>
-    <w:lsdException w:name="Grid Table 5 Dark Accent 2" w:uiPriority="50"/>
-    <w:lsdException w:name="Grid Table 6 Colorful Accent 2" w:uiPriority="51"/>
-    <w:lsdException w:name="Grid Table 7 Colorful Accent 2" w:uiPriority="52"/>
-    <w:lsdException w:name="Grid Table 1 Light Accent 3" w:uiPriority="46"/>
-    <w:lsdException w:name="Grid Table 2 Accent 3" w:uiPriority="47"/>
-    <w:lsdException w:name="Grid Table 3 Accent 3" w:uiPriority="48"/>
-    <w:lsdException w:name="Grid Table 4 Accent 3" w:uiPriority="49"/>
-    <w:lsdException w:name="Grid Table 5 Dark Accent 3" w:uiPriority="50"/>
-    <w:lsdException w:name="Grid Table 6 Colorful Accent 3" w:uiPriority="51"/>
-    <w:lsdException w:name="Grid Table 7 Colorful Accent 3" w:uiPriority="52"/>
-    <w:lsdException w:name="Grid Table 1 Light Accent 4" w:uiPriority="46"/>
-    <w:lsdException w:name="Grid Table 2 Accent 4" w:uiPriority="47"/>
-    <w:lsdException w:name="Grid Table 3 Accent 4" w:uiPriority="48"/>
-    <w:lsdException w:name="Grid Table 4 Accent 4" w:uiPriority="49"/>
-    <w:lsdException w:name="Grid Table 5 Dark Accent 4" w:uiPriority="50"/>
-    <w:lsdException w:name="Grid Table 6 Colorful Accent 4" w:uiPriority="51"/>
-    <w:lsdException w:name="Grid Table 7 Colorful Accent 4" w:uiPriority="52"/>
-    <w:lsdException w:name="Grid Table 1 Light Accent 5" w:uiPriority="46"/>
-    <w:lsdException w:name="Grid Table 2 Accent 5" w:uiPriority="47"/>
-    <w:lsdException w:name="Grid Table 3 Accent 5" w:uiPriority="48"/>
-    <w:lsdException w:name="Grid Table 4 Accent 5" w:uiPriority="49"/>
-    <w:lsdException w:name="Grid Table 5 Dark Accent 5" w:uiPriority="50"/>
-    <w:lsdException w:name="Grid Table 6 Colorful Accent 5" w:uiPriority="51"/>
-    <w:lsdException w:name="Grid Table 7 Colorful Accent 5" w:uiPriority="52"/>
-    <w:lsdException w:name="Grid Table 1 Light Accent 6" w:uiPriority="46"/>
-    <w:lsdException w:name="Grid Table 2 Accent 6" w:uiPriority="47"/>
-    <w:lsdException w:name="Grid Table 3 Accent 6" w:uiPriority="48"/>
-    <w:lsdException w:name="Grid Table 4 Accent 6" w:uiPriority="49"/>
-    <w:lsdException w:name="Grid Table 5 Dark Accent 6" w:uiPriority="50"/>
-    <w:lsdException w:name="Grid Table 6 Colorful Accent 6" w:uiPriority="51"/>
-    <w:lsdException w:name="Grid Table 7 Colorful Accent 6" w:uiPriority="52"/>
-    <w:lsdException w:name="List Table 1 Light" w:uiPriority="46"/>
-    <w:lsdException w:name="List Table 2" w:uiPriority="47"/>
-    <w:lsdException w:name="List Table 3" w:uiPriority="48"/>
-    <w:lsdException w:name="List Table 4" w:uiPriority="49"/>
-    <w:lsdException w:name="List Table 5 Dark" w:uiPriority="50"/>
-    <w:lsdException w:name="List Table 6 Colorful" w:uiPriority="51"/>
-    <w:lsdException w:name="List Table 7 Colorful" w:uiPriority="52"/>
-    <w:lsdException w:name="List Table 1 Light Accent 1" w:uiPriority="46"/>
-    <w:lsdException w:name="List Table 2 Accent 1" w:uiPriority="47"/>
-    <w:lsdException w:name="List Table 3 Accent 1" w:uiPriority="48"/>
-    <w:lsdException w:name="List Table 4 Accent 1" w:uiPriority="49"/>
-    <w:lsdException w:name="List Table 5 Dark Accent 1" w:uiPriority="50"/>
-    <w:lsdException w:name="List Table 6 Colorful Accent 1" w:uiPriority="51"/>
-    <w:lsdException w:name="List Table 7 Colorful Accent 1" w:uiPriority="52"/>
-    <w:lsdException w:name="List Table 1 Light Accent 2" w:uiPriority="46"/>
-    <w:lsdException w:name="List Table 2 Accent 2" w:uiPriority="47"/>
-    <w:lsdException w:name="List Table 3 Accent 2" w:uiPriority="48"/>
-    <w:lsdException w:name="List Table 4 Accent 2" w:uiPriority="49"/>
-    <w:lsdException w:name="List Table 5 Dark Accent 2" w:uiPriority="50"/>
-    <w:lsdException w:name="List Table 6 Colorful Accent 2" w:uiPriority="51"/>
-    <w:lsdException w:name="List Table 7 Colorful Accent 2" w:uiPriority="52"/>
-    <w:lsdException w:name="List Table 1 Light Accent 3" w:uiPriority="46"/>
-    <w:lsdException w:name="List Table 2 Accent 3" w:uiPriority="47"/>
-    <w:lsdException w:name="List Table 3 Accent 3" w:uiPriority="48"/>
-    <w:lsdException w:name="List Table 4 Accent 3" w:uiPriority="49"/>
-    <w:lsdException w:name="List Table 5 Dark Accent 3" w:uiPriority="50"/>
-    <w:lsdException w:name="List Table 6 Colorful Accent 3" w:uiPriority="51"/>
-    <w:lsdException w:name="List Table 7 Colorful Accent 3" w:uiPriority="52"/>
-    <w:lsdException w:name="List Table 1 Light Accent 4" w:uiPriority="46"/>
-    <w:lsdException w:name="List Table 2 Accent 4" w:uiPriority="47"/>
-    <w:lsdException w:name="List Table 3 Accent 4" w:uiPriority="48"/>
-    <w:lsdException w:name="List Table 4 Accent 4" w:uiPriority="49"/>
-    <w:lsdException w:name="List Table 5 Dark Accent 4" w:uiPriority="50"/>
-    <w:lsdException w:name="List Table 6 Colorful Accent 4" w:uiPriority="51"/>
-    <w:lsdException w:name="List Table 7 Colorful Accent 4" w:uiPriority="52"/>
-    <w:lsdException w:name="List Table 1 Light Accent 5" w:uiPriority="46"/>
-    <w:lsdException w:name="List Table 2 Accent 5" w:uiPriority="47"/>
-    <w:lsdException w:name="List Table 3 Accent 5" w:uiPriority="48"/>
-    <w:lsdException w:name="List Table 4 Accent 5" w:uiPriority="49"/>
-    <w:lsdException w:name="List Table 5 Dark Accent 5" w:uiPriority="50"/>
-    <w:lsdException w:name="List Table 6 Colorful Accent 5" w:uiPriority="51"/>
-    <w:lsdException w:name="List Table 7 Colorful Accent 5" w:uiPriority="52"/>
-    <w:lsdException w:name="List Table 1 Light Accent 6" w:uiPriority="46"/>
-    <w:lsdException w:name="List Table 2 Accent 6" w:uiPriority="47"/>
-    <w:lsdException w:name="List Table 3 Accent 6" w:uiPriority="48"/>
-    <w:lsdException w:name="List Table 4 Accent 6" w:uiPriority="49"/>
-    <w:lsdException w:name="List Table 5 Dark Accent 6" w:uiPriority="50"/>
-    <w:lsdException w:name="List Table 6 Colorful Accent 6" w:uiPriority="51"/>
-    <w:lsdException w:name="List Table 7 Colorful Accent 6" w:uiPriority="52"/>
-    <w:lsdException w:name="Mention" w:semiHidden="1" w:unhideWhenUsed="1"/>
-    <w:lsdException w:name="Smart Hyperlink" w:semiHidden="1" w:unhideWhenUsed="1"/>
-    <w:lsdException w:name="Hashtag" w:semiHidden="1" w:unhideWhenUsed="1"/>
-    <w:lsdException w:name="Unresolved Mention" w:semiHidden="1" w:unhideWhenUsed="1"/>
+  <w:latentStyles w:defLockedState="0" w:defUIPriority="99" w:defSemiHidden="1" w:defUnhideWhenUsed="1" w:defQFormat="0" w:count="276">
+    <w:lsdException w:name="Normal" w:semiHidden="0" w:uiPriority="0" w:unhideWhenUsed="0" w:qFormat="1"/>
+    <w:lsdException w:name="heading 1" w:semiHidden="0" w:uiPriority="9" w:unhideWhenUsed="0" w:qFormat="1"/>
+    <w:lsdException w:name="heading 2" w:uiPriority="9" w:qFormat="1"/>
+    <w:lsdException w:name="heading 3" w:uiPriority="9" w:qFormat="1"/>
+    <w:lsdException w:name="heading 4" w:uiPriority="9" w:qFormat="1"/>
+    <w:lsdException w:name="heading 5" w:uiPriority="9" w:qFormat="1"/>
+    <w:lsdException w:name="heading 6" w:uiPriority="9" w:qFormat="1"/>
+    <w:lsdException w:name="heading 7" w:uiPriority="9" w:qFormat="1"/>
+    <w:lsdException w:name="heading 8" w:uiPriority="9" w:qFormat="1"/>
+    <w:lsdException w:name="heading 9" w:uiPriority="9" w:qFormat="1"/>
+    <w:lsdException w:name="toc 1" w:uiPriority="39"/>
+    <w:lsdException w:name="toc 2" w:uiPriority="39"/>
+    <w:lsdException w:name="toc 3" w:uiPriority="39"/>
+    <w:lsdException w:name="toc 4" w:uiPriority="39"/>
+    <w:lsdException w:name="toc 5" w:uiPriority="39"/>
+    <w:lsdException w:name="toc 6" w:uiPriority="39"/>
+    <w:lsdException w:name="toc 7" w:uiPriority="39"/>
+    <w:lsdException w:name="toc 8" w:uiPriority="39"/>
+    <w:lsdException w:name="toc 9" w:uiPriority="39"/>
+    <w:lsdException w:name="caption" w:uiPriority="35" w:qFormat="1"/>
+    <w:lsdException w:name="Title" w:semiHidden="0" w:uiPriority="10" w:unhideWhenUsed="0" w:qFormat="1"/>
+    <w:lsdException w:name="Default Paragraph Font" w:uiPriority="1"/>
+    <w:lsdException w:name="Subtitle" w:semiHidden="0" w:uiPriority="11" w:unhideWhenUsed="0" w:qFormat="1"/>
+    <w:lsdException w:name="Strong" w:semiHidden="0" w:uiPriority="22" w:unhideWhenUsed="0" w:qFormat="1"/>
+    <w:lsdException w:name="Emphasis" w:semiHidden="0" w:uiPriority="20" w:unhideWhenUsed="0" w:qFormat="1"/>
+    <w:lsdException w:name="Table Grid" w:semiHidden="0" w:uiPriority="39" w:unhideWhenUsed="0"/>
+    <w:lsdException w:name="Note Level 1" w:semiHidden="0" w:unhideWhenUsed="0"/>
+    <w:lsdException w:name="Note Level 2" w:semiHidden="0" w:unhideWhenUsed="0"/>
+    <w:lsdException w:name="Note Level 3" w:semiHidden="0" w:unhideWhenUsed="0"/>
+    <w:lsdException w:name="Note Level 4" w:semiHidden="0" w:unhideWhenUsed="0"/>
+    <w:lsdException w:name="Note Level 5" w:semiHidden="0" w:unhideWhenUsed="0"/>
+    <w:lsdException w:name="Note Level 6" w:semiHidden="0" w:unhideWhenUsed="0"/>
+    <w:lsdException w:name="Note Level 7" w:semiHidden="0" w:unhideWhenUsed="0"/>
+    <w:lsdException w:name="Note Level 8" w:semiHidden="0" w:unhideWhenUsed="0"/>
+    <w:lsdException w:name="Note Level 9" w:semiHidden="0" w:unhideWhenUsed="0"/>
+    <w:lsdException w:name="Placeholder Text" w:unhideWhenUsed="0"/>
+    <w:lsdException w:name="No Spacing" w:semiHidden="0" w:uiPriority="1" w:unhideWhenUsed="0" w:qFormat="1"/>
+    <w:lsdException w:name="Light Shading" w:semiHidden="0" w:uiPriority="60" w:unhideWhenUsed="0"/>
+    <w:lsdException w:name="Light List" w:semiHidden="0" w:uiPriority="61" w:unhideWhenUsed="0"/>
+    <w:lsdException w:name="Light Grid" w:semiHidden="0" w:uiPriority="62" w:unhideWhenUsed="0"/>
+    <w:lsdException w:name="Medium Shading 1" w:semiHidden="0" w:uiPriority="63" w:unhideWhenUsed="0"/>
+    <w:lsdException w:name="Medium Shading 2" w:semiHidden="0" w:uiPriority="64" w:unhideWhenUsed="0"/>
+    <w:lsdException w:name="Medium List 1" w:semiHidden="0" w:uiPriority="65" w:unhideWhenUsed="0"/>
+    <w:lsdException w:name="Medium List 2" w:semiHidden="0" w:uiPriority="66" w:unhideWhenUsed="0"/>
+    <w:lsdException w:name="Medium Grid 1" w:semiHidden="0" w:uiPriority="67" w:unhideWhenUsed="0"/>
+    <w:lsdException w:name="Medium Grid 2" w:semiHidden="0" w:uiPriority="68" w:unhideWhenUsed="0"/>
+    <w:lsdException w:name="Medium Grid 3" w:semiHidden="0" w:uiPriority="69" w:unhideWhenUsed="0"/>
+    <w:lsdException w:name="Dark List" w:semiHidden="0" w:uiPriority="70" w:unhideWhenUsed="0"/>
+    <w:lsdException w:name="Colorful Shading" w:semiHidden="0" w:uiPriority="71" w:unhideWhenUsed="0"/>
+    <w:lsdException w:name="Colorful List" w:semiHidden="0" w:uiPriority="72" w:unhideWhenUsed="0"/>
+    <w:lsdException w:name="Colorful Grid" w:semiHidden="0" w:uiPriority="73" w:unhideWhenUsed="0"/>
+    <w:lsdException w:name="Light Shading Accent 1" w:semiHidden="0" w:uiPriority="60" w:unhideWhenUsed="0"/>
+    <w:lsdException w:name="Light List Accent 1" w:semiHidden="0" w:uiPriority="61" w:unhideWhenUsed="0"/>
+    <w:lsdException w:name="Light Grid Accent 1" w:semiHidden="0" w:uiPriority="62" w:unhideWhenUsed="0"/>
+    <w:lsdException w:name="Medium Shading 1 Accent 1" w:semiHidden="0" w:uiPriority="63" w:unhideWhenUsed="0"/>
+    <w:lsdException w:name="Medium Shading 2 Accent 1" w:semiHidden="0" w:uiPriority="64" w:unhideWhenUsed="0"/>
+    <w:lsdException w:name="Medium List 1 Accent 1" w:semiHidden="0" w:uiPriority="65" w:unhideWhenUsed="0"/>
+    <w:lsdException w:name="Revision" w:unhideWhenUsed="0"/>
+    <w:lsdException w:name="List Paragraph" w:semiHidden="0" w:uiPriority="34" w:unhideWhenUsed="0" w:qFormat="1"/>
+    <w:lsdException w:name="Quote" w:semiHidden="0" w:uiPriority="29" w:unhideWhenUsed="0" w:qFormat="1"/>
+    <w:lsdException w:name="Intense Quote" w:semiHidden="0" w:uiPriority="30" w:unhideWhenUsed="0" w:qFormat="1"/>
+    <w:lsdException w:name="Medium List 2 Accent 1" w:semiHidden="0" w:uiPriority="66" w:unhideWhenUsed="0"/>
+    <w:lsdException w:name="Medium Grid 1 Accent 1" w:semiHidden="0" w:uiPriority="67" w:unhideWhenUsed="0"/>
+    <w:lsdException w:name="Medium Grid 2 Accent 1" w:semiHidden="0" w:uiPriority="68" w:unhideWhenUsed="0"/>
+    <w:lsdException w:name="Medium Grid 3 Accent 1" w:semiHidden="0" w:uiPriority="69" w:unhideWhenUsed="0"/>
+    <w:lsdException w:name="Dark List Accent 1" w:semiHidden="0" w:uiPriority="70" w:unhideWhenUsed="0"/>
+    <w:lsdException w:name="Colorful Shading Accent 1" w:semiHidden="0" w:uiPriority="71" w:unhideWhenUsed="0"/>
+    <w:lsdException w:name="Colorful List Accent 1" w:semiHidden="0" w:uiPriority="72" w:unhideWhenUsed="0"/>
+    <w:lsdException w:name="Colorful Grid Accent 1" w:semiHidden="0" w:uiPriority="73" w:unhideWhenUsed="0"/>
+    <w:lsdException w:name="Light Shading Accent 2" w:semiHidden="0" w:uiPriority="60" w:unhideWhenUsed="0"/>
+    <w:lsdException w:name="Light List Accent 2" w:semiHidden="0" w:uiPriority="61" w:unhideWhenUsed="0"/>
+    <w:lsdException w:name="Light Grid Accent 2" w:semiHidden="0" w:uiPriority="62" w:unhideWhenUsed="0"/>
+    <w:lsdException w:name="Medium Shading 1 Accent 2" w:semiHidden="0" w:uiPriority="63" w:unhideWhenUsed="0"/>
+    <w:lsdException w:name="Medium Shading 2 Accent 2" w:semiHidden="0" w:uiPriority="64" w:unhideWhenUsed="0"/>
+    <w:lsdException w:name="Medium List 1 Accent 2" w:semiHidden="0" w:uiPriority="65" w:unhideWhenUsed="0"/>
+    <w:lsdException w:name="Medium List 2 Accent 2" w:semiHidden="0" w:uiPriority="66" w:unhideWhenUsed="0"/>
+    <w:lsdException w:name="Medium Grid 1 Accent 2" w:semiHidden="0" w:uiPriority="67" w:unhideWhenUsed="0"/>
+    <w:lsdException w:name="Medium Grid 2 Accent 2" w:semiHidden="0" w:uiPriority="68" w:unhideWhenUsed="0"/>
+    <w:lsdException w:name="Medium Grid 3 Accent 2" w:semiHidden="0" w:uiPriority="69" w:unhideWhenUsed="0"/>
+    <w:lsdException w:name="Dark List Accent 2" w:semiHidden="0" w:uiPriority="70" w:unhideWhenUsed="0"/>
+    <w:lsdException w:name="Colorful Shading Accent 2" w:semiHidden="0" w:uiPriority="71" w:unhideWhenUsed="0"/>
+    <w:lsdException w:name="Colorful List Accent 2" w:semiHidden="0" w:uiPriority="72" w:unhideWhenUsed="0"/>
+    <w:lsdException w:name="Colorful Grid Accent 2" w:semiHidden="0" w:uiPriority="73" w:unhideWhenUsed="0"/>
+    <w:lsdException w:name="Light Shading Accent 3" w:semiHidden="0" w:uiPriority="60" w:unhideWhenUsed="0"/>
+    <w:lsdException w:name="Light List Accent 3" w:semiHidden="0" w:uiPriority="61" w:unhideWhenUsed="0"/>
+    <w:lsdException w:name="Light Grid Accent 3" w:semiHidden="0" w:uiPriority="62" w:unhideWhenUsed="0"/>
+    <w:lsdException w:name="Medium Shading 1 Accent 3" w:semiHidden="0" w:uiPriority="63" w:unhideWhenUsed="0"/>
+    <w:lsdException w:name="Medium Shading 2 Accent 3" w:semiHidden="0" w:uiPriority="64" w:unhideWhenUsed="0"/>
+    <w:lsdException w:name="Medium List 1 Accent 3" w:semiHidden="0" w:uiPriority="65" w:unhideWhenUsed="0"/>
+    <w:lsdException w:name="Medium List 2 Accent 3" w:semiHidden="0" w:uiPriority="66" w:unhideWhenUsed="0"/>
+    <w:lsdException w:name="Medium Grid 1 Accent 3" w:semiHidden="0" w:uiPriority="67" w:unhideWhenUsed="0"/>
+    <w:lsdException w:name="Medium Grid 2 Accent 3" w:semiHidden="0" w:uiPriority="68" w:unhideWhenUsed="0"/>
+    <w:lsdException w:name="Medium Grid 3 Accent 3" w:semiHidden="0" w:uiPriority="69" w:unhideWhenUsed="0"/>
+    <w:lsdException w:name="Dark List Accent 3" w:semiHidden="0" w:uiPriority="70" w:unhideWhenUsed="0"/>
+    <w:lsdException w:name="Colorful Shading Accent 3" w:semiHidden="0" w:uiPriority="71" w:unhideWhenUsed="0"/>
+    <w:lsdException w:name="Colorful List Accent 3" w:semiHidden="0" w:uiPriority="72" w:unhideWhenUsed="0"/>
+    <w:lsdException w:name="Colorful Grid Accent 3" w:semiHidden="0" w:uiPriority="73" w:unhideWhenUsed="0"/>
+    <w:lsdException w:name="Light Shading Accent 4" w:semiHidden="0" w:uiPriority="60" w:unhideWhenUsed="0"/>
+    <w:lsdException w:name="Light List Accent 4" w:semiHidden="0" w:uiPriority="61" w:unhideWhenUsed="0"/>
+    <w:lsdException w:name="Light Grid Accent 4" w:semiHidden="0" w:uiPriority="62" w:unhideWhenUsed="0"/>
+    <w:lsdException w:name="Medium Shading 1 Accent 4" w:semiHidden="0" w:uiPriority="63" w:unhideWhenUsed="0"/>
+    <w:lsdException w:name="Medium Shading 2 Accent 4" w:semiHidden="0" w:uiPriority="64" w:unhideWhenUsed="0"/>
+    <w:lsdException w:name="Medium List 1 Accent 4" w:semiHidden="0" w:uiPriority="65" w:unhideWhenUsed="0"/>
+    <w:lsdException w:name="Medium List 2 Accent 4" w:semiHidden="0" w:uiPriority="66" w:unhideWhenUsed="0"/>
+    <w:lsdException w:name="Medium Grid 1 Accent 4" w:semiHidden="0" w:uiPriority="67" w:unhideWhenUsed="0"/>
+    <w:lsdException w:name="Medium Grid 2 Accent 4" w:semiHidden="0" w:uiPriority="68" w:unhideWhenUsed="0"/>
+    <w:lsdException w:name="Medium Grid 3 Accent 4" w:semiHidden="0" w:uiPriority="69" w:unhideWhenUsed="0"/>
+    <w:lsdException w:name="Dark List Accent 4" w:semiHidden="0" w:uiPriority="70" w:unhideWhenUsed="0"/>
+    <w:lsdException w:name="Colorful Shading Accent 4" w:semiHidden="0" w:uiPriority="71" w:unhideWhenUsed="0"/>
+    <w:lsdException w:name="Colorful List Accent 4" w:semiHidden="0" w:uiPriority="72" w:unhideWhenUsed="0"/>
+    <w:lsdException w:name="Colorful Grid Accent 4" w:semiHidden="0" w:uiPriority="73" w:unhideWhenUsed="0"/>
+    <w:lsdException w:name="Light Shading Accent 5" w:semiHidden="0" w:uiPriority="60" w:unhideWhenUsed="0"/>
+    <w:lsdException w:name="Light List Accent 5" w:semiHidden="0" w:uiPriority="61" w:unhideWhenUsed="0"/>
+    <w:lsdException w:name="Light Grid Accent 5" w:semiHidden="0" w:uiPriority="62" w:unhideWhenUsed="0"/>
+    <w:lsdException w:name="Medium Shading 1 Accent 5" w:semiHidden="0" w:uiPriority="63" w:unhideWhenUsed="0"/>
+    <w:lsdException w:name="Medium Shading 2 Accent 5" w:semiHidden="0" w:uiPriority="64" w:unhideWhenUsed="0"/>
+    <w:lsdException w:name="Medium List 1 Accent 5" w:semiHidden="0" w:uiPriority="65" w:unhideWhenUsed="0"/>
+    <w:lsdException w:name="Medium List 2 Accent 5" w:semiHidden="0" w:uiPriority="66" w:unhideWhenUsed="0"/>
+    <w:lsdException w:name="Medium Grid 1 Accent 5" w:semiHidden="0" w:uiPriority="67" w:unhideWhenUsed="0"/>
+    <w:lsdException w:name="Medium Grid 2 Accent 5" w:semiHidden="0" w:uiPriority="68" w:unhideWhenUsed="0"/>
+    <w:lsdException w:name="Medium Grid 3 Accent 5" w:semiHidden="0" w:uiPriority="69" w:unhideWhenUsed="0"/>
+    <w:lsdException w:name="Dark List Accent 5" w:semiHidden="0" w:uiPriority="70" w:unhideWhenUsed="0"/>
+    <w:lsdException w:name="Colorful Shading Accent 5" w:semiHidden="0" w:uiPriority="71" w:unhideWhenUsed="0"/>
+    <w:lsdException w:name="Colorful List Accent 5" w:semiHidden="0" w:uiPriority="72" w:unhideWhenUsed="0"/>
+    <w:lsdException w:name="Colorful Grid Accent 5" w:semiHidden="0" w:uiPriority="73" w:unhideWhenUsed="0"/>
+    <w:lsdException w:name="Light Shading Accent 6" w:semiHidden="0" w:uiPriority="60" w:unhideWhenUsed="0"/>
+    <w:lsdException w:name="Light List Accent 6" w:semiHidden="0" w:uiPriority="61" w:unhideWhenUsed="0"/>
+    <w:lsdException w:name="Light Grid Accent 6" w:semiHidden="0" w:uiPriority="62" w:unhideWhenUsed="0"/>
+    <w:lsdException w:name="Medium Shading 1 Accent 6" w:semiHidden="0" w:uiPriority="63" w:unhideWhenUsed="0"/>
+    <w:lsdException w:name="Medium Shading 2 Accent 6" w:semiHidden="0" w:uiPriority="64" w:unhideWhenUsed="0"/>
+    <w:lsdException w:name="Medium List 1 Accent 6" w:semiHidden="0" w:uiPriority="65" w:unhideWhenUsed="0"/>
+    <w:lsdException w:name="Medium List 2 Accent 6" w:semiHidden="0" w:uiPriority="66" w:unhideWhenUsed="0"/>
+    <w:lsdException w:name="Medium Grid 1 Accent 6" w:semiHidden="0" w:uiPriority="67" w:unhideWhenUsed="0"/>
+    <w:lsdException w:name="Medium Grid 2 Accent 6" w:semiHidden="0" w:uiPriority="68" w:unhideWhenUsed="0"/>
+    <w:lsdException w:name="Medium Grid 3 Accent 6" w:semiHidden="0" w:uiPriority="69" w:unhideWhenUsed="0"/>
+    <w:lsdException w:name="Dark List Accent 6" w:semiHidden="0" w:uiPriority="70" w:unhideWhenUsed="0"/>
+    <w:lsdException w:name="Colorful Shading Accent 6" w:semiHidden="0" w:uiPriority="71" w:unhideWhenUsed="0"/>
+    <w:lsdException w:name="Colorful List Accent 6" w:semiHidden="0" w:uiPriority="72" w:unhideWhenUsed="0"/>
+    <w:lsdException w:name="Colorful Grid Accent 6" w:semiHidden="0" w:uiPriority="73" w:unhideWhenUsed="0"/>
+    <w:lsdException w:name="Subtle Emphasis" w:semiHidden="0" w:uiPriority="19" w:unhideWhenUsed="0" w:qFormat="1"/>
+    <w:lsdException w:name="Intense Emphasis" w:semiHidden="0" w:uiPriority="21" w:unhideWhenUsed="0" w:qFormat="1"/>
+    <w:lsdException w:name="Subtle Reference" w:semiHidden="0" w:uiPriority="31" w:unhideWhenUsed="0" w:qFormat="1"/>
+    <w:lsdException w:name="Intense Reference" w:semiHidden="0" w:uiPriority="32" w:unhideWhenUsed="0" w:qFormat="1"/>
+    <w:lsdException w:name="Book Title" w:semiHidden="0" w:uiPriority="33" w:unhideWhenUsed="0" w:qFormat="1"/>
+    <w:lsdException w:name="Bibliography" w:uiPriority="37"/>
+    <w:lsdException w:name="TOC Heading" w:uiPriority="39" w:qFormat="1"/>
   </w:latentStyles>
   <w:style w:type="paragraph" w:default="1" w:styleId="Normal">
     <w:name w:val="Normal"/>
@@ -2082,6 +2053,374 @@
     <w:qFormat/>
     <w:rsid w:val="001A710D"/>
   </w:style>
+  <w:style w:type="paragraph" w:styleId="BalloonText">
+    <w:name w:val="Balloon Text"/>
+    <w:basedOn w:val="Normal"/>
+    <w:link w:val="BalloonTextChar"/>
+    <w:uiPriority w:val="99"/>
+    <w:semiHidden/>
+    <w:unhideWhenUsed/>
+    <w:rsid w:val="004D0B40"/>
+    <w:rPr>
+      <w:rFonts w:ascii="Lucida Grande" w:hAnsi="Lucida Grande" w:cs="Lucida Grande"/>
+      <w:sz w:val="18"/>
+      <w:szCs w:val="18"/>
+    </w:rPr>
+  </w:style>
+  <w:style w:type="character" w:customStyle="1" w:styleId="BalloonTextChar">
+    <w:name w:val="Balloon Text Char"/>
+    <w:basedOn w:val="DefaultParagraphFont"/>
+    <w:link w:val="BalloonText"/>
+    <w:uiPriority w:val="99"/>
+    <w:semiHidden/>
+    <w:rsid w:val="004D0B40"/>
+    <w:rPr>
+      <w:rFonts w:ascii="Lucida Grande" w:hAnsi="Lucida Grande" w:cs="Lucida Grande"/>
+      <w:sz w:val="18"/>
+      <w:szCs w:val="18"/>
+    </w:rPr>
+  </w:style>
+</w:styles>
+</file>
+
+<file path=word/stylesWithEffects.xml><?xml version="1.0" encoding="utf-8"?>
+<w:styles xmlns:wpc="http://schemas.microsoft.com/office/word/2010/wordprocessingCanvas" xmlns:mo="http://schemas.microsoft.com/office/mac/office/2008/main" xmlns:mc="http://schemas.openxmlformats.org/markup-compatibility/2006" xmlns:mv="urn:schemas-microsoft-com:mac:vml" xmlns:o="urn:schemas-microsoft-com:office:office" xmlns:r="http://schemas.openxmlformats.org/officeDocument/2006/relationships" xmlns:m="http://schemas.openxmlformats.org/officeDocument/2006/math" xmlns:v="urn:schemas-microsoft-com:vml" xmlns:wp14="http://schemas.microsoft.com/office/word/2010/wordprocessingDrawing" xmlns:wp="http://schemas.openxmlformats.org/drawingml/2006/wordprocessingDrawing" xmlns:w10="urn:schemas-microsoft-com:office:word" xmlns:w="http://schemas.openxmlformats.org/wordprocessingml/2006/main" xmlns:w14="http://schemas.microsoft.com/office/word/2010/wordml" xmlns:wpg="http://schemas.microsoft.com/office/word/2010/wordprocessingGroup" xmlns:wpi="http://schemas.microsoft.com/office/word/2010/wordprocessingInk" xmlns:wne="http://schemas.microsoft.com/office/word/2006/wordml" xmlns:wps="http://schemas.microsoft.com/office/word/2010/wordprocessingShape" mc:Ignorable="w14 wp14">
+  <w:docDefaults>
+    <w:rPrDefault>
+      <w:rPr>
+        <w:rFonts w:asciiTheme="minorHAnsi" w:eastAsiaTheme="minorHAnsi" w:hAnsiTheme="minorHAnsi" w:cstheme="minorBidi"/>
+        <w:sz w:val="24"/>
+        <w:szCs w:val="24"/>
+        <w:lang w:val="en-GB" w:eastAsia="en-US" w:bidi="ar-SA"/>
+      </w:rPr>
+    </w:rPrDefault>
+    <w:pPrDefault/>
+  </w:docDefaults>
+  <w:latentStyles w:defLockedState="0" w:defUIPriority="99" w:defSemiHidden="1" w:defUnhideWhenUsed="1" w:defQFormat="0" w:count="276">
+    <w:lsdException w:name="Normal" w:semiHidden="0" w:uiPriority="0" w:unhideWhenUsed="0" w:qFormat="1"/>
+    <w:lsdException w:name="heading 1" w:semiHidden="0" w:uiPriority="9" w:unhideWhenUsed="0" w:qFormat="1"/>
+    <w:lsdException w:name="heading 2" w:uiPriority="9" w:qFormat="1"/>
+    <w:lsdException w:name="heading 3" w:uiPriority="9" w:qFormat="1"/>
+    <w:lsdException w:name="heading 4" w:uiPriority="9" w:qFormat="1"/>
+    <w:lsdException w:name="heading 5" w:uiPriority="9" w:qFormat="1"/>
+    <w:lsdException w:name="heading 6" w:uiPriority="9" w:qFormat="1"/>
+    <w:lsdException w:name="heading 7" w:uiPriority="9" w:qFormat="1"/>
+    <w:lsdException w:name="heading 8" w:uiPriority="9" w:qFormat="1"/>
+    <w:lsdException w:name="heading 9" w:uiPriority="9" w:qFormat="1"/>
+    <w:lsdException w:name="toc 1" w:uiPriority="39"/>
+    <w:lsdException w:name="toc 2" w:uiPriority="39"/>
+    <w:lsdException w:name="toc 3" w:uiPriority="39"/>
+    <w:lsdException w:name="toc 4" w:uiPriority="39"/>
+    <w:lsdException w:name="toc 5" w:uiPriority="39"/>
+    <w:lsdException w:name="toc 6" w:uiPriority="39"/>
+    <w:lsdException w:name="toc 7" w:uiPriority="39"/>
+    <w:lsdException w:name="toc 8" w:uiPriority="39"/>
+    <w:lsdException w:name="toc 9" w:uiPriority="39"/>
+    <w:lsdException w:name="caption" w:uiPriority="35" w:qFormat="1"/>
+    <w:lsdException w:name="Title" w:semiHidden="0" w:uiPriority="10" w:unhideWhenUsed="0" w:qFormat="1"/>
+    <w:lsdException w:name="Default Paragraph Font" w:uiPriority="1"/>
+    <w:lsdException w:name="Subtitle" w:semiHidden="0" w:uiPriority="11" w:unhideWhenUsed="0" w:qFormat="1"/>
+    <w:lsdException w:name="Strong" w:semiHidden="0" w:uiPriority="22" w:unhideWhenUsed="0" w:qFormat="1"/>
+    <w:lsdException w:name="Emphasis" w:semiHidden="0" w:uiPriority="20" w:unhideWhenUsed="0" w:qFormat="1"/>
+    <w:lsdException w:name="Table Grid" w:semiHidden="0" w:uiPriority="39" w:unhideWhenUsed="0"/>
+    <w:lsdException w:name="Note Level 1" w:semiHidden="0" w:unhideWhenUsed="0"/>
+    <w:lsdException w:name="Note Level 2" w:semiHidden="0" w:unhideWhenUsed="0"/>
+    <w:lsdException w:name="Note Level 3" w:semiHidden="0" w:unhideWhenUsed="0"/>
+    <w:lsdException w:name="Note Level 4" w:semiHidden="0" w:unhideWhenUsed="0"/>
+    <w:lsdException w:name="Note Level 5" w:semiHidden="0" w:unhideWhenUsed="0"/>
+    <w:lsdException w:name="Note Level 6" w:semiHidden="0" w:unhideWhenUsed="0"/>
+    <w:lsdException w:name="Note Level 7" w:semiHidden="0" w:unhideWhenUsed="0"/>
+    <w:lsdException w:name="Note Level 8" w:semiHidden="0" w:unhideWhenUsed="0"/>
+    <w:lsdException w:name="Note Level 9" w:semiHidden="0" w:unhideWhenUsed="0"/>
+    <w:lsdException w:name="Placeholder Text" w:unhideWhenUsed="0"/>
+    <w:lsdException w:name="No Spacing" w:semiHidden="0" w:uiPriority="1" w:unhideWhenUsed="0" w:qFormat="1"/>
+    <w:lsdException w:name="Light Shading" w:semiHidden="0" w:uiPriority="60" w:unhideWhenUsed="0"/>
+    <w:lsdException w:name="Light List" w:semiHidden="0" w:uiPriority="61" w:unhideWhenUsed="0"/>
+    <w:lsdException w:name="Light Grid" w:semiHidden="0" w:uiPriority="62" w:unhideWhenUsed="0"/>
+    <w:lsdException w:name="Medium Shading 1" w:semiHidden="0" w:uiPriority="63" w:unhideWhenUsed="0"/>
+    <w:lsdException w:name="Medium Shading 2" w:semiHidden="0" w:uiPriority="64" w:unhideWhenUsed="0"/>
+    <w:lsdException w:name="Medium List 1" w:semiHidden="0" w:uiPriority="65" w:unhideWhenUsed="0"/>
+    <w:lsdException w:name="Medium List 2" w:semiHidden="0" w:uiPriority="66" w:unhideWhenUsed="0"/>
+    <w:lsdException w:name="Medium Grid 1" w:semiHidden="0" w:uiPriority="67" w:unhideWhenUsed="0"/>
+    <w:lsdException w:name="Medium Grid 2" w:semiHidden="0" w:uiPriority="68" w:unhideWhenUsed="0"/>
+    <w:lsdException w:name="Medium Grid 3" w:semiHidden="0" w:uiPriority="69" w:unhideWhenUsed="0"/>
+    <w:lsdException w:name="Dark List" w:semiHidden="0" w:uiPriority="70" w:unhideWhenUsed="0"/>
+    <w:lsdException w:name="Colorful Shading" w:semiHidden="0" w:uiPriority="71" w:unhideWhenUsed="0"/>
+    <w:lsdException w:name="Colorful List" w:semiHidden="0" w:uiPriority="72" w:unhideWhenUsed="0"/>
+    <w:lsdException w:name="Colorful Grid" w:semiHidden="0" w:uiPriority="73" w:unhideWhenUsed="0"/>
+    <w:lsdException w:name="Light Shading Accent 1" w:semiHidden="0" w:uiPriority="60" w:unhideWhenUsed="0"/>
+    <w:lsdException w:name="Light List Accent 1" w:semiHidden="0" w:uiPriority="61" w:unhideWhenUsed="0"/>
+    <w:lsdException w:name="Light Grid Accent 1" w:semiHidden="0" w:uiPriority="62" w:unhideWhenUsed="0"/>
+    <w:lsdException w:name="Medium Shading 1 Accent 1" w:semiHidden="0" w:uiPriority="63" w:unhideWhenUsed="0"/>
+    <w:lsdException w:name="Medium Shading 2 Accent 1" w:semiHidden="0" w:uiPriority="64" w:unhideWhenUsed="0"/>
+    <w:lsdException w:name="Medium List 1 Accent 1" w:semiHidden="0" w:uiPriority="65" w:unhideWhenUsed="0"/>
+    <w:lsdException w:name="Revision" w:unhideWhenUsed="0"/>
+    <w:lsdException w:name="List Paragraph" w:semiHidden="0" w:uiPriority="34" w:unhideWhenUsed="0" w:qFormat="1"/>
+    <w:lsdException w:name="Quote" w:semiHidden="0" w:uiPriority="29" w:unhideWhenUsed="0" w:qFormat="1"/>
+    <w:lsdException w:name="Intense Quote" w:semiHidden="0" w:uiPriority="30" w:unhideWhenUsed="0" w:qFormat="1"/>
+    <w:lsdException w:name="Medium List 2 Accent 1" w:semiHidden="0" w:uiPriority="66" w:unhideWhenUsed="0"/>
+    <w:lsdException w:name="Medium Grid 1 Accent 1" w:semiHidden="0" w:uiPriority="67" w:unhideWhenUsed="0"/>
+    <w:lsdException w:name="Medium Grid 2 Accent 1" w:semiHidden="0" w:uiPriority="68" w:unhideWhenUsed="0"/>
+    <w:lsdException w:name="Medium Grid 3 Accent 1" w:semiHidden="0" w:uiPriority="69" w:unhideWhenUsed="0"/>
+    <w:lsdException w:name="Dark List Accent 1" w:semiHidden="0" w:uiPriority="70" w:unhideWhenUsed="0"/>
+    <w:lsdException w:name="Colorful Shading Accent 1" w:semiHidden="0" w:uiPriority="71" w:unhideWhenUsed="0"/>
+    <w:lsdException w:name="Colorful List Accent 1" w:semiHidden="0" w:uiPriority="72" w:unhideWhenUsed="0"/>
+    <w:lsdException w:name="Colorful Grid Accent 1" w:semiHidden="0" w:uiPriority="73" w:unhideWhenUsed="0"/>
+    <w:lsdException w:name="Light Shading Accent 2" w:semiHidden="0" w:uiPriority="60" w:unhideWhenUsed="0"/>
+    <w:lsdException w:name="Light List Accent 2" w:semiHidden="0" w:uiPriority="61" w:unhideWhenUsed="0"/>
+    <w:lsdException w:name="Light Grid Accent 2" w:semiHidden="0" w:uiPriority="62" w:unhideWhenUsed="0"/>
+    <w:lsdException w:name="Medium Shading 1 Accent 2" w:semiHidden="0" w:uiPriority="63" w:unhideWhenUsed="0"/>
+    <w:lsdException w:name="Medium Shading 2 Accent 2" w:semiHidden="0" w:uiPriority="64" w:unhideWhenUsed="0"/>
+    <w:lsdException w:name="Medium List 1 Accent 2" w:semiHidden="0" w:uiPriority="65" w:unhideWhenUsed="0"/>
+    <w:lsdException w:name="Medium List 2 Accent 2" w:semiHidden="0" w:uiPriority="66" w:unhideWhenUsed="0"/>
+    <w:lsdException w:name="Medium Grid 1 Accent 2" w:semiHidden="0" w:uiPriority="67" w:unhideWhenUsed="0"/>
+    <w:lsdException w:name="Medium Grid 2 Accent 2" w:semiHidden="0" w:uiPriority="68" w:unhideWhenUsed="0"/>
+    <w:lsdException w:name="Medium Grid 3 Accent 2" w:semiHidden="0" w:uiPriority="69" w:unhideWhenUsed="0"/>
+    <w:lsdException w:name="Dark List Accent 2" w:semiHidden="0" w:uiPriority="70" w:unhideWhenUsed="0"/>
+    <w:lsdException w:name="Colorful Shading Accent 2" w:semiHidden="0" w:uiPriority="71" w:unhideWhenUsed="0"/>
+    <w:lsdException w:name="Colorful List Accent 2" w:semiHidden="0" w:uiPriority="72" w:unhideWhenUsed="0"/>
+    <w:lsdException w:name="Colorful Grid Accent 2" w:semiHidden="0" w:uiPriority="73" w:unhideWhenUsed="0"/>
+    <w:lsdException w:name="Light Shading Accent 3" w:semiHidden="0" w:uiPriority="60" w:unhideWhenUsed="0"/>
+    <w:lsdException w:name="Light List Accent 3" w:semiHidden="0" w:uiPriority="61" w:unhideWhenUsed="0"/>
+    <w:lsdException w:name="Light Grid Accent 3" w:semiHidden="0" w:uiPriority="62" w:unhideWhenUsed="0"/>
+    <w:lsdException w:name="Medium Shading 1 Accent 3" w:semiHidden="0" w:uiPriority="63" w:unhideWhenUsed="0"/>
+    <w:lsdException w:name="Medium Shading 2 Accent 3" w:semiHidden="0" w:uiPriority="64" w:unhideWhenUsed="0"/>
+    <w:lsdException w:name="Medium List 1 Accent 3" w:semiHidden="0" w:uiPriority="65" w:unhideWhenUsed="0"/>
+    <w:lsdException w:name="Medium List 2 Accent 3" w:semiHidden="0" w:uiPriority="66" w:unhideWhenUsed="0"/>
+    <w:lsdException w:name="Medium Grid 1 Accent 3" w:semiHidden="0" w:uiPriority="67" w:unhideWhenUsed="0"/>
+    <w:lsdException w:name="Medium Grid 2 Accent 3" w:semiHidden="0" w:uiPriority="68" w:unhideWhenUsed="0"/>
+    <w:lsdException w:name="Medium Grid 3 Accent 3" w:semiHidden="0" w:uiPriority="69" w:unhideWhenUsed="0"/>
+    <w:lsdException w:name="Dark List Accent 3" w:semiHidden="0" w:uiPriority="70" w:unhideWhenUsed="0"/>
+    <w:lsdException w:name="Colorful Shading Accent 3" w:semiHidden="0" w:uiPriority="71" w:unhideWhenUsed="0"/>
+    <w:lsdException w:name="Colorful List Accent 3" w:semiHidden="0" w:uiPriority="72" w:unhideWhenUsed="0"/>
+    <w:lsdException w:name="Colorful Grid Accent 3" w:semiHidden="0" w:uiPriority="73" w:unhideWhenUsed="0"/>
+    <w:lsdException w:name="Light Shading Accent 4" w:semiHidden="0" w:uiPriority="60" w:unhideWhenUsed="0"/>
+    <w:lsdException w:name="Light List Accent 4" w:semiHidden="0" w:uiPriority="61" w:unhideWhenUsed="0"/>
+    <w:lsdException w:name="Light Grid Accent 4" w:semiHidden="0" w:uiPriority="62" w:unhideWhenUsed="0"/>
+    <w:lsdException w:name="Medium Shading 1 Accent 4" w:semiHidden="0" w:uiPriority="63" w:unhideWhenUsed="0"/>
+    <w:lsdException w:name="Medium Shading 2 Accent 4" w:semiHidden="0" w:uiPriority="64" w:unhideWhenUsed="0"/>
+    <w:lsdException w:name="Medium List 1 Accent 4" w:semiHidden="0" w:uiPriority="65" w:unhideWhenUsed="0"/>
+    <w:lsdException w:name="Medium List 2 Accent 4" w:semiHidden="0" w:uiPriority="66" w:unhideWhenUsed="0"/>
+    <w:lsdException w:name="Medium Grid 1 Accent 4" w:semiHidden="0" w:uiPriority="67" w:unhideWhenUsed="0"/>
+    <w:lsdException w:name="Medium Grid 2 Accent 4" w:semiHidden="0" w:uiPriority="68" w:unhideWhenUsed="0"/>
+    <w:lsdException w:name="Medium Grid 3 Accent 4" w:semiHidden="0" w:uiPriority="69" w:unhideWhenUsed="0"/>
+    <w:lsdException w:name="Dark List Accent 4" w:semiHidden="0" w:uiPriority="70" w:unhideWhenUsed="0"/>
+    <w:lsdException w:name="Colorful Shading Accent 4" w:semiHidden="0" w:uiPriority="71" w:unhideWhenUsed="0"/>
+    <w:lsdException w:name="Colorful List Accent 4" w:semiHidden="0" w:uiPriority="72" w:unhideWhenUsed="0"/>
+    <w:lsdException w:name="Colorful Grid Accent 4" w:semiHidden="0" w:uiPriority="73" w:unhideWhenUsed="0"/>
+    <w:lsdException w:name="Light Shading Accent 5" w:semiHidden="0" w:uiPriority="60" w:unhideWhenUsed="0"/>
+    <w:lsdException w:name="Light List Accent 5" w:semiHidden="0" w:uiPriority="61" w:unhideWhenUsed="0"/>
+    <w:lsdException w:name="Light Grid Accent 5" w:semiHidden="0" w:uiPriority="62" w:unhideWhenUsed="0"/>
+    <w:lsdException w:name="Medium Shading 1 Accent 5" w:semiHidden="0" w:uiPriority="63" w:unhideWhenUsed="0"/>
+    <w:lsdException w:name="Medium Shading 2 Accent 5" w:semiHidden="0" w:uiPriority="64" w:unhideWhenUsed="0"/>
+    <w:lsdException w:name="Medium List 1 Accent 5" w:semiHidden="0" w:uiPriority="65" w:unhideWhenUsed="0"/>
+    <w:lsdException w:name="Medium List 2 Accent 5" w:semiHidden="0" w:uiPriority="66" w:unhideWhenUsed="0"/>
+    <w:lsdException w:name="Medium Grid 1 Accent 5" w:semiHidden="0" w:uiPriority="67" w:unhideWhenUsed="0"/>
+    <w:lsdException w:name="Medium Grid 2 Accent 5" w:semiHidden="0" w:uiPriority="68" w:unhideWhenUsed="0"/>
+    <w:lsdException w:name="Medium Grid 3 Accent 5" w:semiHidden="0" w:uiPriority="69" w:unhideWhenUsed="0"/>
+    <w:lsdException w:name="Dark List Accent 5" w:semiHidden="0" w:uiPriority="70" w:unhideWhenUsed="0"/>
+    <w:lsdException w:name="Colorful Shading Accent 5" w:semiHidden="0" w:uiPriority="71" w:unhideWhenUsed="0"/>
+    <w:lsdException w:name="Colorful List Accent 5" w:semiHidden="0" w:uiPriority="72" w:unhideWhenUsed="0"/>
+    <w:lsdException w:name="Colorful Grid Accent 5" w:semiHidden="0" w:uiPriority="73" w:unhideWhenUsed="0"/>
+    <w:lsdException w:name="Light Shading Accent 6" w:semiHidden="0" w:uiPriority="60" w:unhideWhenUsed="0"/>
+    <w:lsdException w:name="Light List Accent 6" w:semiHidden="0" w:uiPriority="61" w:unhideWhenUsed="0"/>
+    <w:lsdException w:name="Light Grid Accent 6" w:semiHidden="0" w:uiPriority="62" w:unhideWhenUsed="0"/>
+    <w:lsdException w:name="Medium Shading 1 Accent 6" w:semiHidden="0" w:uiPriority="63" w:unhideWhenUsed="0"/>
+    <w:lsdException w:name="Medium Shading 2 Accent 6" w:semiHidden="0" w:uiPriority="64" w:unhideWhenUsed="0"/>
+    <w:lsdException w:name="Medium List 1 Accent 6" w:semiHidden="0" w:uiPriority="65" w:unhideWhenUsed="0"/>
+    <w:lsdException w:name="Medium List 2 Accent 6" w:semiHidden="0" w:uiPriority="66" w:unhideWhenUsed="0"/>
+    <w:lsdException w:name="Medium Grid 1 Accent 6" w:semiHidden="0" w:uiPriority="67" w:unhideWhenUsed="0"/>
+    <w:lsdException w:name="Medium Grid 2 Accent 6" w:semiHidden="0" w:uiPriority="68" w:unhideWhenUsed="0"/>
+    <w:lsdException w:name="Medium Grid 3 Accent 6" w:semiHidden="0" w:uiPriority="69" w:unhideWhenUsed="0"/>
+    <w:lsdException w:name="Dark List Accent 6" w:semiHidden="0" w:uiPriority="70" w:unhideWhenUsed="0"/>
+    <w:lsdException w:name="Colorful Shading Accent 6" w:semiHidden="0" w:uiPriority="71" w:unhideWhenUsed="0"/>
+    <w:lsdException w:name="Colorful List Accent 6" w:semiHidden="0" w:uiPriority="72" w:unhideWhenUsed="0"/>
+    <w:lsdException w:name="Colorful Grid Accent 6" w:semiHidden="0" w:uiPriority="73" w:unhideWhenUsed="0"/>
+    <w:lsdException w:name="Subtle Emphasis" w:semiHidden="0" w:uiPriority="19" w:unhideWhenUsed="0" w:qFormat="1"/>
+    <w:lsdException w:name="Intense Emphasis" w:semiHidden="0" w:uiPriority="21" w:unhideWhenUsed="0" w:qFormat="1"/>
+    <w:lsdException w:name="Subtle Reference" w:semiHidden="0" w:uiPriority="31" w:unhideWhenUsed="0" w:qFormat="1"/>
+    <w:lsdException w:name="Intense Reference" w:semiHidden="0" w:uiPriority="32" w:unhideWhenUsed="0" w:qFormat="1"/>
+    <w:lsdException w:name="Book Title" w:semiHidden="0" w:uiPriority="33" w:unhideWhenUsed="0" w:qFormat="1"/>
+    <w:lsdException w:name="Bibliography" w:uiPriority="37"/>
+    <w:lsdException w:name="TOC Heading" w:uiPriority="39" w:qFormat="1"/>
+  </w:latentStyles>
+  <w:style w:type="paragraph" w:default="1" w:styleId="Normal">
+    <w:name w:val="Normal"/>
+    <w:qFormat/>
+  </w:style>
+  <w:style w:type="paragraph" w:styleId="Heading1">
+    <w:name w:val="heading 1"/>
+    <w:basedOn w:val="Normal"/>
+    <w:next w:val="Normal"/>
+    <w:link w:val="Heading1Char"/>
+    <w:uiPriority w:val="9"/>
+    <w:qFormat/>
+    <w:rsid w:val="00B6402C"/>
+    <w:pPr>
+      <w:keepNext/>
+      <w:keepLines/>
+      <w:spacing w:before="240"/>
+      <w:outlineLvl w:val="0"/>
+    </w:pPr>
+    <w:rPr>
+      <w:rFonts w:asciiTheme="majorHAnsi" w:eastAsiaTheme="majorEastAsia" w:hAnsiTheme="majorHAnsi" w:cstheme="majorBidi"/>
+      <w:color w:val="2F5496" w:themeColor="accent1" w:themeShade="BF"/>
+      <w:sz w:val="32"/>
+      <w:szCs w:val="32"/>
+    </w:rPr>
+  </w:style>
+  <w:style w:type="paragraph" w:styleId="Heading2">
+    <w:name w:val="heading 2"/>
+    <w:basedOn w:val="Normal"/>
+    <w:next w:val="Normal"/>
+    <w:link w:val="Heading2Char"/>
+    <w:uiPriority w:val="9"/>
+    <w:unhideWhenUsed/>
+    <w:qFormat/>
+    <w:rsid w:val="00B6402C"/>
+    <w:pPr>
+      <w:keepNext/>
+      <w:keepLines/>
+      <w:spacing w:before="40"/>
+      <w:outlineLvl w:val="1"/>
+    </w:pPr>
+    <w:rPr>
+      <w:rFonts w:asciiTheme="majorHAnsi" w:eastAsiaTheme="majorEastAsia" w:hAnsiTheme="majorHAnsi" w:cstheme="majorBidi"/>
+      <w:color w:val="2F5496" w:themeColor="accent1" w:themeShade="BF"/>
+      <w:sz w:val="26"/>
+      <w:szCs w:val="26"/>
+    </w:rPr>
+  </w:style>
+  <w:style w:type="character" w:default="1" w:styleId="DefaultParagraphFont">
+    <w:name w:val="Default Paragraph Font"/>
+    <w:uiPriority w:val="1"/>
+    <w:semiHidden/>
+    <w:unhideWhenUsed/>
+  </w:style>
+  <w:style w:type="table" w:default="1" w:styleId="TableNormal">
+    <w:name w:val="Normal Table"/>
+    <w:uiPriority w:val="99"/>
+    <w:semiHidden/>
+    <w:unhideWhenUsed/>
+    <w:tblPr>
+      <w:tblInd w:w="0" w:type="dxa"/>
+      <w:tblCellMar>
+        <w:top w:w="0" w:type="dxa"/>
+        <w:left w:w="108" w:type="dxa"/>
+        <w:bottom w:w="0" w:type="dxa"/>
+        <w:right w:w="108" w:type="dxa"/>
+      </w:tblCellMar>
+    </w:tblPr>
+  </w:style>
+  <w:style w:type="numbering" w:default="1" w:styleId="NoList">
+    <w:name w:val="No List"/>
+    <w:uiPriority w:val="99"/>
+    <w:semiHidden/>
+    <w:unhideWhenUsed/>
+  </w:style>
+  <w:style w:type="paragraph" w:styleId="ListParagraph">
+    <w:name w:val="List Paragraph"/>
+    <w:basedOn w:val="Normal"/>
+    <w:uiPriority w:val="34"/>
+    <w:qFormat/>
+    <w:rsid w:val="003A0A5A"/>
+    <w:pPr>
+      <w:ind w:left="720"/>
+      <w:contextualSpacing/>
+    </w:pPr>
+  </w:style>
+  <w:style w:type="paragraph" w:styleId="Title">
+    <w:name w:val="Title"/>
+    <w:basedOn w:val="Normal"/>
+    <w:next w:val="Normal"/>
+    <w:link w:val="TitleChar"/>
+    <w:uiPriority w:val="10"/>
+    <w:qFormat/>
+    <w:rsid w:val="00B6402C"/>
+    <w:pPr>
+      <w:contextualSpacing/>
+    </w:pPr>
+    <w:rPr>
+      <w:rFonts w:asciiTheme="majorHAnsi" w:eastAsiaTheme="majorEastAsia" w:hAnsiTheme="majorHAnsi" w:cstheme="majorBidi"/>
+      <w:spacing w:val="-10"/>
+      <w:kern w:val="28"/>
+      <w:sz w:val="56"/>
+      <w:szCs w:val="56"/>
+    </w:rPr>
+  </w:style>
+  <w:style w:type="character" w:customStyle="1" w:styleId="TitleChar">
+    <w:name w:val="Title Char"/>
+    <w:basedOn w:val="DefaultParagraphFont"/>
+    <w:link w:val="Title"/>
+    <w:uiPriority w:val="10"/>
+    <w:rsid w:val="00B6402C"/>
+    <w:rPr>
+      <w:rFonts w:asciiTheme="majorHAnsi" w:eastAsiaTheme="majorEastAsia" w:hAnsiTheme="majorHAnsi" w:cstheme="majorBidi"/>
+      <w:spacing w:val="-10"/>
+      <w:kern w:val="28"/>
+      <w:sz w:val="56"/>
+      <w:szCs w:val="56"/>
+    </w:rPr>
+  </w:style>
+  <w:style w:type="character" w:customStyle="1" w:styleId="Heading2Char">
+    <w:name w:val="Heading 2 Char"/>
+    <w:basedOn w:val="DefaultParagraphFont"/>
+    <w:link w:val="Heading2"/>
+    <w:uiPriority w:val="9"/>
+    <w:rsid w:val="00B6402C"/>
+    <w:rPr>
+      <w:rFonts w:asciiTheme="majorHAnsi" w:eastAsiaTheme="majorEastAsia" w:hAnsiTheme="majorHAnsi" w:cstheme="majorBidi"/>
+      <w:color w:val="2F5496" w:themeColor="accent1" w:themeShade="BF"/>
+      <w:sz w:val="26"/>
+      <w:szCs w:val="26"/>
+    </w:rPr>
+  </w:style>
+  <w:style w:type="character" w:customStyle="1" w:styleId="Heading1Char">
+    <w:name w:val="Heading 1 Char"/>
+    <w:basedOn w:val="DefaultParagraphFont"/>
+    <w:link w:val="Heading1"/>
+    <w:uiPriority w:val="9"/>
+    <w:rsid w:val="00B6402C"/>
+    <w:rPr>
+      <w:rFonts w:asciiTheme="majorHAnsi" w:eastAsiaTheme="majorEastAsia" w:hAnsiTheme="majorHAnsi" w:cstheme="majorBidi"/>
+      <w:color w:val="2F5496" w:themeColor="accent1" w:themeShade="BF"/>
+      <w:sz w:val="32"/>
+      <w:szCs w:val="32"/>
+    </w:rPr>
+  </w:style>
+  <w:style w:type="paragraph" w:styleId="NoSpacing">
+    <w:name w:val="No Spacing"/>
+    <w:uiPriority w:val="1"/>
+    <w:qFormat/>
+    <w:rsid w:val="001A710D"/>
+  </w:style>
+  <w:style w:type="paragraph" w:styleId="BalloonText">
+    <w:name w:val="Balloon Text"/>
+    <w:basedOn w:val="Normal"/>
+    <w:link w:val="BalloonTextChar"/>
+    <w:uiPriority w:val="99"/>
+    <w:semiHidden/>
+    <w:unhideWhenUsed/>
+    <w:rsid w:val="004D0B40"/>
+    <w:rPr>
+      <w:rFonts w:ascii="Lucida Grande" w:hAnsi="Lucida Grande" w:cs="Lucida Grande"/>
+      <w:sz w:val="18"/>
+      <w:szCs w:val="18"/>
+    </w:rPr>
+  </w:style>
+  <w:style w:type="character" w:customStyle="1" w:styleId="BalloonTextChar">
+    <w:name w:val="Balloon Text Char"/>
+    <w:basedOn w:val="DefaultParagraphFont"/>
+    <w:link w:val="BalloonText"/>
+    <w:uiPriority w:val="99"/>
+    <w:semiHidden/>
+    <w:rsid w:val="004D0B40"/>
+    <w:rPr>
+      <w:rFonts w:ascii="Lucida Grande" w:hAnsi="Lucida Grande" w:cs="Lucida Grande"/>
+      <w:sz w:val="18"/>
+      <w:szCs w:val="18"/>
+    </w:rPr>
+  </w:style>
 </w:styles>
 </file>
 
@@ -2128,7 +2467,7 @@
     </a:clrScheme>
     <a:fontScheme name="Office">
       <a:majorFont>
-        <a:latin typeface="Calibri Light" panose="020F0302020204030204"/>
+        <a:latin typeface="Calibri Light"/>
         <a:ea typeface=""/>
         <a:cs typeface=""/>
         <a:font script="Jpan" typeface="游ゴシック Light"/>
@@ -2180,7 +2519,7 @@
         <a:font script="Tfng" typeface="Ebrima"/>
       </a:majorFont>
       <a:minorFont>
-        <a:latin typeface="Calibri" panose="020F0502020204030204"/>
+        <a:latin typeface="Calibri"/>
         <a:ea typeface=""/>
         <a:cs typeface=""/>
         <a:font script="Jpan" typeface="游明朝"/>
@@ -2374,7 +2713,7 @@
   <a:extraClrSchemeLst/>
   <a:extLst>
     <a:ext uri="{05A4C25C-085E-4340-85A3-A5531E510DB2}">
-      <thm15:themeFamily xmlns:thm15="http://schemas.microsoft.com/office/thememl/2012/main" name="Office Theme" id="{62F939B6-93AF-4DB8-9C6B-D6C7DFDC589F}" vid="{4A3C46E8-61CC-4603-A589-7422A47A8E4A}"/>
+      <thm15:themeFamily xmlns:thm15="http://schemas.microsoft.com/office/thememl/2012/main" xmlns="" name="Office Theme" id="{62F939B6-93AF-4DB8-9C6B-D6C7DFDC589F}" vid="{4A3C46E8-61CC-4603-A589-7422A47A8E4A}"/>
     </a:ext>
   </a:extLst>
 </a:theme>

</xml_diff>